<commit_message>
Ok, CTRL-S does not work on PowerPoint or Word...
</commit_message>
<xml_diff>
--- a/docs/Checkpoint III - Report.docx
+++ b/docs/Checkpoint III - Report.docx
@@ -100,32 +100,47 @@
         <w:jc w:val="center"/>
         <w:rPr>
           <w:rFonts w:ascii="Calibri" w:eastAsia="DejaVu Sans Condensed" w:hAnsi="Calibri"/>
-          <w:lang w:val="pt-PT"/>
-        </w:rPr>
-      </w:pPr>
-      <w:r>
-        <w:rPr>
-          <w:rFonts w:ascii="Calibri" w:eastAsia="DejaVu Sans Condensed" w:hAnsi="Calibri"/>
-          <w:highlight w:val="yellow"/>
-          <w:lang w:val="pt-PT"/>
-        </w:rPr>
-        <w:t>G(X) - (A/T)</w:t>
+        </w:rPr>
+      </w:pPr>
+      <w:r>
+        <w:rPr>
+          <w:rFonts w:ascii="Calibri" w:eastAsia="DejaVu Sans Condensed" w:hAnsi="Calibri"/>
+        </w:rPr>
+        <w:t>G</w:t>
+      </w:r>
+      <w:r>
+        <w:rPr>
+          <w:rFonts w:ascii="Calibri" w:eastAsia="DejaVu Sans Condensed" w:hAnsi="Calibri"/>
+        </w:rPr>
+        <w:t>13</w:t>
+      </w:r>
+      <w:r>
+        <w:rPr>
+          <w:rFonts w:ascii="Calibri" w:eastAsia="DejaVu Sans Condensed" w:hAnsi="Calibri"/>
+        </w:rPr>
+        <w:t xml:space="preserve"> </w:t>
+      </w:r>
+      <w:r>
+        <w:rPr>
+          <w:rFonts w:ascii="Calibri" w:eastAsia="DejaVu Sans Condensed" w:hAnsi="Calibri"/>
+        </w:rPr>
+        <w:t>–</w:t>
+      </w:r>
+      <w:r>
+        <w:rPr>
+          <w:rFonts w:ascii="Calibri" w:eastAsia="DejaVu Sans Condensed" w:hAnsi="Calibri"/>
+        </w:rPr>
+        <w:t xml:space="preserve"> A</w:t>
       </w:r>
     </w:p>
     <w:p>
       <w:pPr>
+        <w:spacing w:after="0"/>
         <w:jc w:val="center"/>
         <w:rPr>
-          <w:lang w:val="pt-PT"/>
-        </w:rPr>
-      </w:pPr>
-      <w:r>
-        <w:rPr>
-          <w:rFonts w:ascii="Calibri" w:eastAsia="DejaVu Sans Condensed" w:hAnsi="Calibri"/>
-          <w:lang w:val="pt-PT"/>
-        </w:rPr>
-        <w:t>Ex.: G01-A</w:t>
-      </w:r>
+          <w:rFonts w:ascii="Calibri" w:eastAsia="DejaVu Sans Condensed" w:hAnsi="Calibri"/>
+        </w:rPr>
+      </w:pPr>
     </w:p>
     <w:p>
       <w:pPr>
@@ -164,45 +179,6 @@
         </w:rPr>
         <w:t>Overview</w:t>
       </w:r>
-    </w:p>
-    <w:p>
-      <w:pPr>
-        <w:widowControl w:val="0"/>
-        <w:suppressAutoHyphens/>
-        <w:spacing w:after="120"/>
-        <w:jc w:val="both"/>
-        <w:rPr>
-          <w:rFonts w:ascii="Calibri" w:eastAsia="DejaVu Sans Condensed" w:hAnsi="Calibri"/>
-          <w:highlight w:val="yellow"/>
-          <w:lang w:val="en-GB"/>
-        </w:rPr>
-      </w:pPr>
-      <w:r>
-        <w:rPr>
-          <w:rFonts w:ascii="Calibri" w:eastAsia="DejaVu Sans Condensed" w:hAnsi="Calibri"/>
-          <w:highlight w:val="yellow"/>
-          <w:lang w:val="en-GB"/>
-        </w:rPr>
-        <w:t xml:space="preserve">Overview of the visualization, including the different idioms, showing credibly how they are to work </w:t>
-      </w:r>
-      <w:proofErr w:type="gramStart"/>
-      <w:r>
-        <w:rPr>
-          <w:rFonts w:ascii="Calibri" w:eastAsia="DejaVu Sans Condensed" w:hAnsi="Calibri"/>
-          <w:highlight w:val="yellow"/>
-          <w:lang w:val="en-GB"/>
-        </w:rPr>
-        <w:t>together.</w:t>
-      </w:r>
-      <w:r>
-        <w:rPr>
-          <w:rFonts w:ascii="Calibri" w:eastAsia="DejaVu Sans Condensed" w:hAnsi="Calibri"/>
-          <w:highlight w:val="yellow"/>
-          <w:lang w:val="en-GB"/>
-        </w:rPr>
-        <w:t>.</w:t>
-      </w:r>
-      <w:proofErr w:type="gramEnd"/>
     </w:p>
     <w:p>
       <w:pPr>
@@ -430,7 +406,42 @@
           <w:rFonts w:ascii="Calibri" w:eastAsia="DejaVu Sans Condensed" w:hAnsi="Calibri"/>
           <w:lang w:val="en-GB"/>
         </w:rPr>
-        <w:t>The second will show the player earnings in different ages within the selected area or all player if nothing is selected in the Choropleth Map.</w:t>
+        <w:t>The second will show the player earnings in different ages within the selected area or all player</w:t>
+      </w:r>
+      <w:r>
+        <w:rPr>
+          <w:rFonts w:ascii="Calibri" w:eastAsia="DejaVu Sans Condensed" w:hAnsi="Calibri"/>
+          <w:lang w:val="en-GB"/>
+        </w:rPr>
+        <w:t>s</w:t>
+      </w:r>
+      <w:r>
+        <w:rPr>
+          <w:rFonts w:ascii="Calibri" w:eastAsia="DejaVu Sans Condensed" w:hAnsi="Calibri"/>
+          <w:lang w:val="en-GB"/>
+        </w:rPr>
+        <w:t xml:space="preserve"> if nothing is selected in the Choropleth Map.</w:t>
+      </w:r>
+      <w:r>
+        <w:rPr>
+          <w:rFonts w:ascii="Calibri" w:eastAsia="DejaVu Sans Condensed" w:hAnsi="Calibri"/>
+          <w:lang w:val="en-GB"/>
+        </w:rPr>
+        <w:t xml:space="preserve"> If a certain square is selected in the Heat Map, the bar char will display either the earnings/quantity of tournaments for each team or the </w:t>
+      </w:r>
+      <w:r>
+        <w:rPr>
+          <w:rFonts w:ascii="Calibri" w:eastAsia="DejaVu Sans Condensed" w:hAnsi="Calibri"/>
+          <w:lang w:val="en-GB"/>
+        </w:rPr>
+        <w:t>earnings/quantity of tournament</w:t>
+      </w:r>
+      <w:r>
+        <w:rPr>
+          <w:rFonts w:ascii="Calibri" w:eastAsia="DejaVu Sans Condensed" w:hAnsi="Calibri"/>
+          <w:lang w:val="en-GB"/>
+        </w:rPr>
+        <w:t>s for each game in that respective month of a given year.</w:t>
       </w:r>
     </w:p>
     <w:p>
@@ -463,7 +474,21 @@
           <w:rFonts w:ascii="Calibri" w:eastAsia="DejaVu Sans Condensed" w:hAnsi="Calibri"/>
           <w:lang w:val="en-GB"/>
         </w:rPr>
-        <w:t xml:space="preserve"> will have the possibility of filtering these tournaments data by teams or games.</w:t>
+        <w:t xml:space="preserve"> will have the possibility of filtering these tournaments data by teams or games</w:t>
+      </w:r>
+      <w:r>
+        <w:rPr>
+          <w:rFonts w:ascii="Calibri" w:eastAsia="DejaVu Sans Condensed" w:hAnsi="Calibri"/>
+          <w:lang w:val="en-GB"/>
+        </w:rPr>
+        <w:t xml:space="preserve"> and, as mentioned previously, it will affect the Bar Chart idiom</w:t>
+      </w:r>
+      <w:r>
+        <w:rPr>
+          <w:rFonts w:ascii="Calibri" w:eastAsia="DejaVu Sans Condensed" w:hAnsi="Calibri"/>
+          <w:lang w:val="en-GB"/>
+        </w:rPr>
+        <w:t>.</w:t>
       </w:r>
     </w:p>
     <w:p>
@@ -477,6 +502,7 @@
           <w:rFonts w:ascii="Calibri" w:eastAsia="DejaVu Sans Condensed" w:hAnsi="Calibri" w:cs="DejaVu Sans Condensed"/>
           <w:b/>
           <w:bCs/>
+          <w:u w:val="single"/>
         </w:rPr>
       </w:pPr>
       <w:r>
@@ -518,18 +544,16 @@
       <w:r>
         <w:rPr>
           <w:rFonts w:ascii="Calibri" w:eastAsia="DejaVu Sans Condensed" w:hAnsi="Calibri"/>
-          <w:highlight w:val="yellow"/>
-          <w:lang w:val="en-GB"/>
-        </w:rPr>
-        <w:t>Description of the visual encoding you have selected for each data type</w:t>
-      </w:r>
-      <w:r>
-        <w:rPr>
-          <w:rFonts w:ascii="Calibri" w:eastAsia="DejaVu Sans Condensed" w:hAnsi="Calibri"/>
-          <w:highlight w:val="yellow"/>
-          <w:lang w:val="en-GB"/>
-        </w:rPr>
-        <w:t>.</w:t>
+          <w:lang w:val="en-GB"/>
+        </w:rPr>
+        <w:t>Choropleth Map</w:t>
+      </w:r>
+      <w:r>
+        <w:rPr>
+          <w:rFonts w:ascii="Calibri" w:eastAsia="DejaVu Sans Condensed" w:hAnsi="Calibri"/>
+          <w:lang w:val="en-GB"/>
+        </w:rPr>
+        <w:t xml:space="preserve"> will show the player earnings per country by using the hue of a given colour and highlight the selected area by applying an outline with a high contrast colour to it.</w:t>
       </w:r>
     </w:p>
     <w:p>
@@ -548,14 +572,21 @@
           <w:rFonts w:ascii="Calibri" w:eastAsia="DejaVu Sans Condensed" w:hAnsi="Calibri"/>
           <w:lang w:val="en-GB"/>
         </w:rPr>
-        <w:t>Choropleth Map</w:t>
-      </w:r>
-      <w:r>
-        <w:rPr>
-          <w:rFonts w:ascii="Calibri" w:eastAsia="DejaVu Sans Condensed" w:hAnsi="Calibri"/>
-          <w:lang w:val="en-GB"/>
-        </w:rPr>
-        <w:t xml:space="preserve"> will show the player earnings per country by using the hue of a given colour and highlight the selected area by applying an outline with a high contrast colour to it.</w:t>
+        <w:t xml:space="preserve">The scatter plot will use different colours for each ratio. Ex: Red for </w:t>
+      </w:r>
+      <w:r>
+        <w:rPr>
+          <w:rFonts w:ascii="Calibri" w:eastAsia="DejaVu Sans Condensed" w:hAnsi="Calibri"/>
+          <w:lang w:val="en-GB"/>
+        </w:rPr>
+        <w:t>unemployment</w:t>
+      </w:r>
+      <w:r>
+        <w:rPr>
+          <w:rFonts w:ascii="Calibri" w:eastAsia="DejaVu Sans Condensed" w:hAnsi="Calibri"/>
+          <w:lang w:val="en-GB"/>
+        </w:rPr>
+        <w:t xml:space="preserve"> rate and blue for urban population rate. Each ball represents a different country.</w:t>
       </w:r>
     </w:p>
     <w:p>
@@ -574,21 +605,14 @@
           <w:rFonts w:ascii="Calibri" w:eastAsia="DejaVu Sans Condensed" w:hAnsi="Calibri"/>
           <w:lang w:val="en-GB"/>
         </w:rPr>
-        <w:t xml:space="preserve">The scatter plot will use different colours for each ratio. Ex: Red for </w:t>
-      </w:r>
-      <w:r>
-        <w:rPr>
-          <w:rFonts w:ascii="Calibri" w:eastAsia="DejaVu Sans Condensed" w:hAnsi="Calibri"/>
-          <w:lang w:val="en-GB"/>
-        </w:rPr>
-        <w:t>unemployment</w:t>
-      </w:r>
-      <w:r>
-        <w:rPr>
-          <w:rFonts w:ascii="Calibri" w:eastAsia="DejaVu Sans Condensed" w:hAnsi="Calibri"/>
-          <w:lang w:val="en-GB"/>
-        </w:rPr>
-        <w:t xml:space="preserve"> rate and blue for urban population rate. Each ball represents a different country.</w:t>
+        <w:t>The height of the bars in the Bar Chart represent the earnings amount</w:t>
+      </w:r>
+      <w:r>
+        <w:rPr>
+          <w:rFonts w:ascii="Calibri" w:eastAsia="DejaVu Sans Condensed" w:hAnsi="Calibri"/>
+          <w:lang w:val="en-GB"/>
+        </w:rPr>
+        <w:t xml:space="preserve"> or quantity of tournaments played.</w:t>
       </w:r>
     </w:p>
     <w:p>
@@ -607,25 +631,6 @@
           <w:rFonts w:ascii="Calibri" w:eastAsia="DejaVu Sans Condensed" w:hAnsi="Calibri"/>
           <w:lang w:val="en-GB"/>
         </w:rPr>
-        <w:t>The height of the bars in the Bar Chart represent the player earnings amount.</w:t>
-      </w:r>
-    </w:p>
-    <w:p>
-      <w:pPr>
-        <w:widowControl w:val="0"/>
-        <w:suppressAutoHyphens/>
-        <w:spacing w:after="120"/>
-        <w:jc w:val="both"/>
-        <w:rPr>
-          <w:rFonts w:ascii="Calibri" w:eastAsia="DejaVu Sans Condensed" w:hAnsi="Calibri"/>
-          <w:lang w:val="en-GB"/>
-        </w:rPr>
-      </w:pPr>
-      <w:r>
-        <w:rPr>
-          <w:rFonts w:ascii="Calibri" w:eastAsia="DejaVu Sans Condensed" w:hAnsi="Calibri"/>
-          <w:lang w:val="en-GB"/>
-        </w:rPr>
         <w:t xml:space="preserve"> </w:t>
       </w:r>
       <w:r>
@@ -661,16 +666,7 @@
           <w:rFonts w:ascii="Calibri" w:eastAsia="DejaVu Sans Condensed" w:hAnsi="Calibri"/>
           <w:lang w:val="en-GB"/>
         </w:rPr>
-        <w:t>both and each one with</w:t>
-      </w:r>
-      <w:bookmarkStart w:id="0" w:name="_GoBack"/>
-      <w:bookmarkEnd w:id="0"/>
-      <w:r>
-        <w:rPr>
-          <w:rFonts w:ascii="Calibri" w:eastAsia="DejaVu Sans Condensed" w:hAnsi="Calibri"/>
-          <w:lang w:val="en-GB"/>
-        </w:rPr>
-        <w:t xml:space="preserve"> a different </w:t>
+        <w:t xml:space="preserve">both and each one with a different </w:t>
       </w:r>
       <w:r>
         <w:rPr>
@@ -848,6 +844,8 @@
           <w:sz w:val="18"/>
         </w:rPr>
       </w:pPr>
+      <w:bookmarkStart w:id="0" w:name="_GoBack"/>
+      <w:bookmarkEnd w:id="0"/>
     </w:p>
     <w:sectPr>
       <w:pgSz w:w="11900" w:h="16840"/>

</xml_diff>

<commit_message>
Added tasks to the doc.
</commit_message>
<xml_diff>
--- a/docs/Checkpoint III - Report.docx
+++ b/docs/Checkpoint III - Report.docx
@@ -4,7 +4,7 @@
   <w:body>
     <w:p>
       <w:pPr>
-        <w:pStyle w:val="Ttulo1"/>
+        <w:pStyle w:val="Heading1"/>
         <w:jc w:val="center"/>
         <w:rPr>
           <w:rFonts w:ascii="Arial" w:eastAsia="DejaVu Sans Condensed" w:hAnsi="Arial"/>
@@ -27,7 +27,7 @@
     </w:p>
     <w:p>
       <w:pPr>
-        <w:pStyle w:val="Ttulo1"/>
+        <w:pStyle w:val="Heading1"/>
         <w:spacing w:before="0"/>
         <w:jc w:val="center"/>
         <w:rPr>
@@ -290,7 +290,7 @@
     </w:p>
     <w:p>
       <w:pPr>
-        <w:pStyle w:val="PargrafodaLista"/>
+        <w:pStyle w:val="ListParagraph"/>
         <w:widowControl w:val="0"/>
         <w:numPr>
           <w:ilvl w:val="0"/>
@@ -314,7 +314,7 @@
     </w:p>
     <w:p>
       <w:pPr>
-        <w:pStyle w:val="PargrafodaLista"/>
+        <w:pStyle w:val="ListParagraph"/>
         <w:widowControl w:val="0"/>
         <w:numPr>
           <w:ilvl w:val="0"/>
@@ -427,21 +427,7 @@
           <w:rFonts w:ascii="Calibri" w:eastAsia="DejaVu Sans Condensed" w:hAnsi="Calibri"/>
           <w:lang w:val="en-GB"/>
         </w:rPr>
-        <w:t xml:space="preserve"> If a certain square is selected in the Heat Map, the bar char will display either the earnings/quantity of tournaments for each team or the </w:t>
-      </w:r>
-      <w:r>
-        <w:rPr>
-          <w:rFonts w:ascii="Calibri" w:eastAsia="DejaVu Sans Condensed" w:hAnsi="Calibri"/>
-          <w:lang w:val="en-GB"/>
-        </w:rPr>
-        <w:t>earnings/quantity of tournament</w:t>
-      </w:r>
-      <w:r>
-        <w:rPr>
-          <w:rFonts w:ascii="Calibri" w:eastAsia="DejaVu Sans Condensed" w:hAnsi="Calibri"/>
-          <w:lang w:val="en-GB"/>
-        </w:rPr>
-        <w:t>s for each game in that respective month of a given year.</w:t>
+        <w:t xml:space="preserve"> If a certain square is selected in the Heat Map, the bar char will display either the earnings/quantity of tournaments for each team or the earnings/quantity of tournaments for each game in that respective month of a given year.</w:t>
       </w:r>
     </w:p>
     <w:p>
@@ -546,14 +532,7 @@
           <w:rFonts w:ascii="Calibri" w:eastAsia="DejaVu Sans Condensed" w:hAnsi="Calibri"/>
           <w:lang w:val="en-GB"/>
         </w:rPr>
-        <w:t>Choropleth Map</w:t>
-      </w:r>
-      <w:r>
-        <w:rPr>
-          <w:rFonts w:ascii="Calibri" w:eastAsia="DejaVu Sans Condensed" w:hAnsi="Calibri"/>
-          <w:lang w:val="en-GB"/>
-        </w:rPr>
-        <w:t xml:space="preserve"> will show the player earnings per country by using the hue of a given colour and highlight the selected area by applying an outline with a high contrast colour to it.</w:t>
+        <w:t>Choropleth Map will show the player earnings per country by using the hue of a given colour and highlight the selected area by applying an outline with a high contrast colour to it.</w:t>
       </w:r>
     </w:p>
     <w:p>
@@ -638,35 +617,7 @@
           <w:rFonts w:ascii="Calibri" w:eastAsia="DejaVu Sans Condensed" w:hAnsi="Calibri"/>
           <w:lang w:val="en-GB"/>
         </w:rPr>
-        <w:t>In the Heat Map</w:t>
-      </w:r>
-      <w:r>
-        <w:rPr>
-          <w:rFonts w:ascii="Calibri" w:eastAsia="DejaVu Sans Condensed" w:hAnsi="Calibri"/>
-          <w:lang w:val="en-GB"/>
-        </w:rPr>
-        <w:t xml:space="preserve"> the hue of a given colour is either the quantity of tournaments or the prize USD amount of those tournaments in a given year per month (we can select</w:t>
-      </w:r>
-      <w:r>
-        <w:rPr>
-          <w:rFonts w:ascii="Calibri" w:eastAsia="DejaVu Sans Condensed" w:hAnsi="Calibri"/>
-          <w:lang w:val="en-GB"/>
-        </w:rPr>
-        <w:t xml:space="preserve"> </w:t>
-      </w:r>
-      <w:r>
-        <w:rPr>
-          <w:rFonts w:ascii="Calibri" w:eastAsia="DejaVu Sans Condensed" w:hAnsi="Calibri"/>
-          <w:lang w:val="en-GB"/>
-        </w:rPr>
-        <w:t xml:space="preserve">between </w:t>
-      </w:r>
-      <w:r>
-        <w:rPr>
-          <w:rFonts w:ascii="Calibri" w:eastAsia="DejaVu Sans Condensed" w:hAnsi="Calibri"/>
-          <w:lang w:val="en-GB"/>
-        </w:rPr>
-        <w:t xml:space="preserve">both and each one with a different </w:t>
+        <w:t xml:space="preserve">In the Heat Map the hue of a given colour is either the quantity of tournaments or the prize USD amount of those tournaments in a given year per month (we can select between both and each one with a different </w:t>
       </w:r>
       <w:r>
         <w:rPr>
@@ -681,14 +632,7 @@
           <w:rFonts w:ascii="Calibri" w:eastAsia="DejaVu Sans Condensed" w:hAnsi="Calibri"/>
           <w:lang w:val="en-GB"/>
         </w:rPr>
-        <w:t>)</w:t>
-      </w:r>
-      <w:r>
-        <w:rPr>
-          <w:rFonts w:ascii="Calibri" w:eastAsia="DejaVu Sans Condensed" w:hAnsi="Calibri"/>
-          <w:lang w:val="en-GB"/>
-        </w:rPr>
-        <w:t>.</w:t>
+        <w:t>).</w:t>
       </w:r>
     </w:p>
     <w:p>
@@ -735,83 +679,556 @@
     </w:p>
     <w:p>
       <w:pPr>
+        <w:pStyle w:val="ListParagraph"/>
+        <w:widowControl w:val="0"/>
+        <w:numPr>
+          <w:ilvl w:val="0"/>
+          <w:numId w:val="12"/>
+        </w:numPr>
+        <w:suppressAutoHyphens/>
+        <w:spacing w:after="120"/>
+        <w:jc w:val="both"/>
+        <w:rPr>
+          <w:rFonts w:ascii="Calibri" w:eastAsia="DejaVu Sans Condensed" w:hAnsi="Calibri"/>
+          <w:lang w:val="en-GB"/>
+        </w:rPr>
+      </w:pPr>
+      <w:r>
+        <w:rPr>
+          <w:rFonts w:ascii="Calibri" w:eastAsia="DejaVu Sans Condensed" w:hAnsi="Calibri"/>
+          <w:b/>
+          <w:lang w:val="en-GB"/>
+        </w:rPr>
+        <w:t xml:space="preserve">Task 1 </w:t>
+      </w:r>
+      <w:r>
+        <w:rPr>
+          <w:rFonts w:ascii="Calibri" w:eastAsia="DejaVu Sans Condensed" w:hAnsi="Calibri"/>
+          <w:lang w:val="en-GB"/>
+        </w:rPr>
+        <w:t>(</w:t>
+      </w:r>
+      <w:r>
+        <w:rPr>
+          <w:rFonts w:ascii="Calibri" w:eastAsia="DejaVu Sans Condensed" w:hAnsi="Calibri"/>
+          <w:lang w:val="en-GB"/>
+        </w:rPr>
+        <w:t>Analyse earnings from esports tournaments throughout the years</w:t>
+      </w:r>
+      <w:r>
+        <w:rPr>
+          <w:rFonts w:ascii="Calibri" w:eastAsia="DejaVu Sans Condensed" w:hAnsi="Calibri"/>
+          <w:lang w:val="en-GB"/>
+        </w:rPr>
+        <w:t>):</w:t>
+      </w:r>
+    </w:p>
+    <w:p>
+      <w:pPr>
+        <w:pStyle w:val="ListParagraph"/>
         <w:widowControl w:val="0"/>
         <w:suppressAutoHyphens/>
         <w:spacing w:after="120"/>
         <w:jc w:val="both"/>
         <w:rPr>
           <w:rFonts w:ascii="Calibri" w:eastAsia="DejaVu Sans Condensed" w:hAnsi="Calibri"/>
-          <w:highlight w:val="yellow"/>
-          <w:lang w:val="en-GB"/>
-        </w:rPr>
-      </w:pPr>
-      <w:r>
-        <w:rPr>
-          <w:rFonts w:ascii="Calibri" w:eastAsia="DejaVu Sans Condensed" w:hAnsi="Calibri"/>
-          <w:highlight w:val="yellow"/>
-          <w:lang w:val="en-GB"/>
-        </w:rPr>
-        <w:t>Description of:</w:t>
-      </w:r>
-      <w:r>
-        <w:rPr>
-          <w:rFonts w:ascii="Calibri" w:eastAsia="DejaVu Sans Condensed" w:hAnsi="Calibri"/>
-          <w:highlight w:val="yellow"/>
-          <w:lang w:val="en-GB"/>
-        </w:rPr>
-        <w:t xml:space="preserve"> </w:t>
-      </w:r>
-    </w:p>
-    <w:p>
-      <w:pPr>
-        <w:pStyle w:val="PargrafodaLista"/>
+          <w:lang w:val="en-GB"/>
+        </w:rPr>
+      </w:pPr>
+      <w:r>
+        <w:rPr>
+          <w:rFonts w:ascii="Calibri" w:eastAsia="DejaVu Sans Condensed" w:hAnsi="Calibri"/>
+          <w:lang w:val="en-GB"/>
+        </w:rPr>
+        <w:t>The heatmap displays this information</w:t>
+      </w:r>
+      <w:r>
+        <w:rPr>
+          <w:rFonts w:ascii="Calibri" w:eastAsia="DejaVu Sans Condensed" w:hAnsi="Calibri"/>
+          <w:lang w:val="en-GB"/>
+        </w:rPr>
+        <w:t>, since it has the earnings from each month.</w:t>
+      </w:r>
+    </w:p>
+    <w:p>
+      <w:pPr>
+        <w:pStyle w:val="ListParagraph"/>
+        <w:widowControl w:val="0"/>
+        <w:suppressAutoHyphens/>
+        <w:spacing w:after="120"/>
+        <w:jc w:val="both"/>
+        <w:rPr>
+          <w:rFonts w:ascii="Calibri" w:eastAsia="DejaVu Sans Condensed" w:hAnsi="Calibri"/>
+          <w:lang w:val="en-GB"/>
+        </w:rPr>
+      </w:pPr>
+    </w:p>
+    <w:p>
+      <w:pPr>
+        <w:pStyle w:val="ListParagraph"/>
         <w:widowControl w:val="0"/>
         <w:numPr>
           <w:ilvl w:val="0"/>
-          <w:numId w:val="6"/>
+          <w:numId w:val="12"/>
         </w:numPr>
         <w:suppressAutoHyphens/>
         <w:spacing w:after="120"/>
         <w:jc w:val="both"/>
         <w:rPr>
           <w:rFonts w:ascii="Calibri" w:eastAsia="DejaVu Sans Condensed" w:hAnsi="Calibri"/>
-          <w:highlight w:val="yellow"/>
-          <w:lang w:val="en-GB"/>
-        </w:rPr>
-      </w:pPr>
-      <w:r>
-        <w:rPr>
-          <w:rFonts w:ascii="Calibri" w:eastAsia="DejaVu Sans Condensed" w:hAnsi="Calibri"/>
-          <w:highlight w:val="yellow"/>
-          <w:lang w:val="en-GB"/>
-        </w:rPr>
-        <w:t xml:space="preserve">The idiom(s) you have selected and respective sketches </w:t>
-      </w:r>
-    </w:p>
-    <w:p>
-      <w:pPr>
-        <w:pStyle w:val="PargrafodaLista"/>
+          <w:lang w:val="en-GB"/>
+        </w:rPr>
+      </w:pPr>
+      <w:r>
+        <w:rPr>
+          <w:rFonts w:ascii="Calibri" w:eastAsia="DejaVu Sans Condensed" w:hAnsi="Calibri"/>
+          <w:b/>
+          <w:lang w:val="en-GB"/>
+        </w:rPr>
+        <w:t xml:space="preserve">Task 2 </w:t>
+      </w:r>
+      <w:r>
+        <w:rPr>
+          <w:rFonts w:ascii="Calibri" w:eastAsia="DejaVu Sans Condensed" w:hAnsi="Calibri"/>
+          <w:lang w:val="en-GB"/>
+        </w:rPr>
+        <w:t>(</w:t>
+      </w:r>
+      <w:r>
+        <w:rPr>
+          <w:rFonts w:ascii="Calibri" w:eastAsia="DejaVu Sans Condensed" w:hAnsi="Calibri"/>
+          <w:lang w:val="en-GB"/>
+        </w:rPr>
+        <w:t>Search for the countries with highest player earnings</w:t>
+      </w:r>
+      <w:r>
+        <w:rPr>
+          <w:rFonts w:ascii="Calibri" w:eastAsia="DejaVu Sans Condensed" w:hAnsi="Calibri"/>
+          <w:lang w:val="en-GB"/>
+        </w:rPr>
+        <w:t>)</w:t>
+      </w:r>
+      <w:r>
+        <w:rPr>
+          <w:rFonts w:ascii="Calibri" w:eastAsia="DejaVu Sans Condensed" w:hAnsi="Calibri"/>
+          <w:lang w:val="en-GB"/>
+        </w:rPr>
+        <w:t>:</w:t>
+      </w:r>
+    </w:p>
+    <w:p>
+      <w:pPr>
+        <w:pStyle w:val="ListParagraph"/>
+        <w:widowControl w:val="0"/>
+        <w:suppressAutoHyphens/>
+        <w:spacing w:after="120"/>
+        <w:jc w:val="both"/>
+        <w:rPr>
+          <w:rFonts w:ascii="Calibri" w:eastAsia="DejaVu Sans Condensed" w:hAnsi="Calibri"/>
+          <w:lang w:val="en-GB"/>
+        </w:rPr>
+      </w:pPr>
+      <w:r>
+        <w:rPr>
+          <w:rFonts w:ascii="Calibri" w:eastAsia="DejaVu Sans Condensed" w:hAnsi="Calibri"/>
+          <w:lang w:val="en-GB"/>
+        </w:rPr>
+        <w:t xml:space="preserve">Answered by both the </w:t>
+      </w:r>
+      <w:proofErr w:type="spellStart"/>
+      <w:r>
+        <w:rPr>
+          <w:rFonts w:ascii="Calibri" w:eastAsia="DejaVu Sans Condensed" w:hAnsi="Calibri"/>
+          <w:lang w:val="en-GB"/>
+        </w:rPr>
+        <w:t>chloropleth</w:t>
+      </w:r>
+      <w:proofErr w:type="spellEnd"/>
+      <w:r>
+        <w:rPr>
+          <w:rFonts w:ascii="Calibri" w:eastAsia="DejaVu Sans Condensed" w:hAnsi="Calibri"/>
+          <w:lang w:val="en-GB"/>
+        </w:rPr>
+        <w:t xml:space="preserve"> map and the scatter plot; it’s possible to search for countries in both.</w:t>
+      </w:r>
+    </w:p>
+    <w:p>
+      <w:pPr>
+        <w:pStyle w:val="ListParagraph"/>
+        <w:widowControl w:val="0"/>
+        <w:suppressAutoHyphens/>
+        <w:spacing w:after="120"/>
+        <w:jc w:val="both"/>
+        <w:rPr>
+          <w:rFonts w:ascii="Calibri" w:eastAsia="DejaVu Sans Condensed" w:hAnsi="Calibri"/>
+          <w:lang w:val="en-GB"/>
+        </w:rPr>
+      </w:pPr>
+    </w:p>
+    <w:p>
+      <w:pPr>
+        <w:pStyle w:val="ListParagraph"/>
         <w:widowControl w:val="0"/>
         <w:numPr>
           <w:ilvl w:val="0"/>
-          <w:numId w:val="6"/>
+          <w:numId w:val="12"/>
         </w:numPr>
         <w:suppressAutoHyphens/>
         <w:spacing w:after="120"/>
         <w:jc w:val="both"/>
         <w:rPr>
           <w:rFonts w:ascii="Calibri" w:eastAsia="DejaVu Sans Condensed" w:hAnsi="Calibri"/>
-          <w:highlight w:val="yellow"/>
-          <w:lang w:val="en-GB"/>
-        </w:rPr>
-      </w:pPr>
-      <w:r>
-        <w:rPr>
-          <w:rFonts w:ascii="Calibri" w:eastAsia="DejaVu Sans Condensed" w:hAnsi="Calibri"/>
-          <w:highlight w:val="yellow"/>
-          <w:lang w:val="en-GB"/>
-        </w:rPr>
-        <w:t>How the idioms provide the means to answer to each of the questions.</w:t>
+          <w:lang w:val="en-GB"/>
+        </w:rPr>
+      </w:pPr>
+      <w:r>
+        <w:rPr>
+          <w:rFonts w:ascii="Calibri" w:eastAsia="DejaVu Sans Condensed" w:hAnsi="Calibri"/>
+          <w:b/>
+          <w:lang w:val="en-GB"/>
+        </w:rPr>
+        <w:t>Task 3</w:t>
+      </w:r>
+      <w:r>
+        <w:rPr>
+          <w:rFonts w:ascii="Calibri" w:eastAsia="DejaVu Sans Condensed" w:hAnsi="Calibri"/>
+          <w:b/>
+          <w:lang w:val="en-GB"/>
+        </w:rPr>
+        <w:t xml:space="preserve"> </w:t>
+      </w:r>
+      <w:r>
+        <w:rPr>
+          <w:rFonts w:ascii="Calibri" w:eastAsia="DejaVu Sans Condensed" w:hAnsi="Calibri"/>
+          <w:lang w:val="en-GB"/>
+        </w:rPr>
+        <w:t>(</w:t>
+      </w:r>
+      <w:r>
+        <w:rPr>
+          <w:rFonts w:ascii="Calibri" w:eastAsia="DejaVu Sans Condensed" w:hAnsi="Calibri"/>
+          <w:lang w:val="en-GB"/>
+        </w:rPr>
+        <w:t>Identify at what ages players earn more money</w:t>
+      </w:r>
+      <w:r>
+        <w:rPr>
+          <w:rFonts w:ascii="Calibri" w:eastAsia="DejaVu Sans Condensed" w:hAnsi="Calibri"/>
+          <w:lang w:val="en-GB"/>
+        </w:rPr>
+        <w:t>)</w:t>
+      </w:r>
+      <w:r>
+        <w:rPr>
+          <w:rFonts w:ascii="Calibri" w:eastAsia="DejaVu Sans Condensed" w:hAnsi="Calibri"/>
+          <w:lang w:val="en-GB"/>
+        </w:rPr>
+        <w:t>:</w:t>
+      </w:r>
+    </w:p>
+    <w:p>
+      <w:pPr>
+        <w:pStyle w:val="ListParagraph"/>
+        <w:widowControl w:val="0"/>
+        <w:suppressAutoHyphens/>
+        <w:spacing w:after="120"/>
+        <w:jc w:val="both"/>
+        <w:rPr>
+          <w:rFonts w:ascii="Calibri" w:eastAsia="DejaVu Sans Condensed" w:hAnsi="Calibri"/>
+          <w:lang w:val="en-GB"/>
+        </w:rPr>
+      </w:pPr>
+      <w:r>
+        <w:rPr>
+          <w:rFonts w:ascii="Calibri" w:eastAsia="DejaVu Sans Condensed" w:hAnsi="Calibri"/>
+          <w:lang w:val="en-GB"/>
+        </w:rPr>
+        <w:t>Answered by the bar chart. We added to this task since it’s also possible to filter this information by country.</w:t>
+      </w:r>
+    </w:p>
+    <w:p>
+      <w:pPr>
+        <w:pStyle w:val="ListParagraph"/>
+        <w:widowControl w:val="0"/>
+        <w:suppressAutoHyphens/>
+        <w:spacing w:after="120"/>
+        <w:jc w:val="both"/>
+        <w:rPr>
+          <w:rFonts w:ascii="Calibri" w:eastAsia="DejaVu Sans Condensed" w:hAnsi="Calibri"/>
+          <w:lang w:val="en-GB"/>
+        </w:rPr>
+      </w:pPr>
+    </w:p>
+    <w:p>
+      <w:pPr>
+        <w:pStyle w:val="ListParagraph"/>
+        <w:widowControl w:val="0"/>
+        <w:numPr>
+          <w:ilvl w:val="0"/>
+          <w:numId w:val="12"/>
+        </w:numPr>
+        <w:suppressAutoHyphens/>
+        <w:spacing w:after="120"/>
+        <w:jc w:val="both"/>
+        <w:rPr>
+          <w:rFonts w:ascii="Calibri" w:eastAsia="DejaVu Sans Condensed" w:hAnsi="Calibri"/>
+          <w:lang w:val="en-GB"/>
+        </w:rPr>
+      </w:pPr>
+      <w:r>
+        <w:rPr>
+          <w:rFonts w:ascii="Calibri" w:eastAsia="DejaVu Sans Condensed" w:hAnsi="Calibri"/>
+          <w:b/>
+          <w:lang w:val="en-GB"/>
+        </w:rPr>
+        <w:lastRenderedPageBreak/>
+        <w:t>Task 4</w:t>
+      </w:r>
+      <w:r>
+        <w:rPr>
+          <w:rFonts w:ascii="Calibri" w:eastAsia="DejaVu Sans Condensed" w:hAnsi="Calibri"/>
+          <w:b/>
+          <w:lang w:val="en-GB"/>
+        </w:rPr>
+        <w:t xml:space="preserve"> </w:t>
+      </w:r>
+      <w:r>
+        <w:rPr>
+          <w:rFonts w:ascii="Calibri" w:eastAsia="DejaVu Sans Condensed" w:hAnsi="Calibri"/>
+          <w:lang w:val="en-GB"/>
+        </w:rPr>
+        <w:t>(</w:t>
+      </w:r>
+      <w:r>
+        <w:rPr>
+          <w:rFonts w:ascii="Calibri" w:eastAsia="DejaVu Sans Condensed" w:hAnsi="Calibri"/>
+          <w:lang w:val="en-GB"/>
+        </w:rPr>
+        <w:t>Compare different organisations</w:t>
+      </w:r>
+      <w:r>
+        <w:rPr>
+          <w:rFonts w:ascii="Calibri" w:eastAsia="DejaVu Sans Condensed" w:hAnsi="Calibri"/>
+          <w:lang w:val="en-GB"/>
+        </w:rPr>
+        <w:t>)</w:t>
+      </w:r>
+      <w:r>
+        <w:rPr>
+          <w:rFonts w:ascii="Calibri" w:eastAsia="DejaVu Sans Condensed" w:hAnsi="Calibri"/>
+          <w:lang w:val="en-GB"/>
+        </w:rPr>
+        <w:t>:</w:t>
+      </w:r>
+    </w:p>
+    <w:p>
+      <w:pPr>
+        <w:pStyle w:val="ListParagraph"/>
+        <w:widowControl w:val="0"/>
+        <w:suppressAutoHyphens/>
+        <w:spacing w:after="120"/>
+        <w:jc w:val="both"/>
+        <w:rPr>
+          <w:rFonts w:ascii="Calibri" w:eastAsia="DejaVu Sans Condensed" w:hAnsi="Calibri"/>
+          <w:lang w:val="en-GB"/>
+        </w:rPr>
+      </w:pPr>
+      <w:r>
+        <w:rPr>
+          <w:rFonts w:ascii="Calibri" w:eastAsia="DejaVu Sans Condensed" w:hAnsi="Calibri"/>
+          <w:lang w:val="en-GB"/>
+        </w:rPr>
+        <w:t>Answered by bar chart.</w:t>
+      </w:r>
+    </w:p>
+    <w:p>
+      <w:pPr>
+        <w:pStyle w:val="ListParagraph"/>
+        <w:widowControl w:val="0"/>
+        <w:suppressAutoHyphens/>
+        <w:spacing w:after="120"/>
+        <w:jc w:val="both"/>
+        <w:rPr>
+          <w:rFonts w:ascii="Calibri" w:eastAsia="DejaVu Sans Condensed" w:hAnsi="Calibri"/>
+          <w:lang w:val="en-GB"/>
+        </w:rPr>
+      </w:pPr>
+    </w:p>
+    <w:p>
+      <w:pPr>
+        <w:pStyle w:val="ListParagraph"/>
+        <w:widowControl w:val="0"/>
+        <w:numPr>
+          <w:ilvl w:val="0"/>
+          <w:numId w:val="12"/>
+        </w:numPr>
+        <w:suppressAutoHyphens/>
+        <w:spacing w:after="120"/>
+        <w:jc w:val="both"/>
+        <w:rPr>
+          <w:rFonts w:ascii="Calibri" w:eastAsia="DejaVu Sans Condensed" w:hAnsi="Calibri"/>
+          <w:lang w:val="en-GB"/>
+        </w:rPr>
+      </w:pPr>
+      <w:r>
+        <w:rPr>
+          <w:rFonts w:ascii="Calibri" w:eastAsia="DejaVu Sans Condensed" w:hAnsi="Calibri"/>
+          <w:b/>
+          <w:lang w:val="en-GB"/>
+        </w:rPr>
+        <w:t>Task 5</w:t>
+      </w:r>
+      <w:r>
+        <w:rPr>
+          <w:rFonts w:ascii="Calibri" w:eastAsia="DejaVu Sans Condensed" w:hAnsi="Calibri"/>
+          <w:b/>
+          <w:lang w:val="en-GB"/>
+        </w:rPr>
+        <w:t xml:space="preserve"> </w:t>
+      </w:r>
+      <w:r>
+        <w:rPr>
+          <w:rFonts w:ascii="Calibri" w:eastAsia="DejaVu Sans Condensed" w:hAnsi="Calibri"/>
+          <w:lang w:val="en-GB"/>
+        </w:rPr>
+        <w:t>(</w:t>
+      </w:r>
+      <w:r>
+        <w:rPr>
+          <w:rFonts w:ascii="Calibri" w:eastAsia="DejaVu Sans Condensed" w:hAnsi="Calibri"/>
+          <w:lang w:val="en-GB"/>
+        </w:rPr>
+        <w:t>Compare different games and their earnings</w:t>
+      </w:r>
+      <w:r>
+        <w:rPr>
+          <w:rFonts w:ascii="Calibri" w:eastAsia="DejaVu Sans Condensed" w:hAnsi="Calibri"/>
+          <w:lang w:val="en-GB"/>
+        </w:rPr>
+        <w:t>)</w:t>
+      </w:r>
+      <w:r>
+        <w:rPr>
+          <w:rFonts w:ascii="Calibri" w:eastAsia="DejaVu Sans Condensed" w:hAnsi="Calibri"/>
+          <w:lang w:val="en-GB"/>
+        </w:rPr>
+        <w:t>:</w:t>
+      </w:r>
+    </w:p>
+    <w:p>
+      <w:pPr>
+        <w:pStyle w:val="ListParagraph"/>
+        <w:widowControl w:val="0"/>
+        <w:suppressAutoHyphens/>
+        <w:spacing w:after="120"/>
+        <w:jc w:val="both"/>
+        <w:rPr>
+          <w:rFonts w:ascii="Calibri" w:eastAsia="DejaVu Sans Condensed" w:hAnsi="Calibri"/>
+          <w:lang w:val="en-GB"/>
+        </w:rPr>
+      </w:pPr>
+      <w:r>
+        <w:rPr>
+          <w:rFonts w:ascii="Calibri" w:eastAsia="DejaVu Sans Condensed" w:hAnsi="Calibri"/>
+          <w:lang w:val="en-GB"/>
+        </w:rPr>
+        <w:t>Answered by bar chart.</w:t>
+      </w:r>
+    </w:p>
+    <w:p>
+      <w:pPr>
+        <w:pStyle w:val="ListParagraph"/>
+        <w:widowControl w:val="0"/>
+        <w:suppressAutoHyphens/>
+        <w:spacing w:after="120"/>
+        <w:jc w:val="both"/>
+        <w:rPr>
+          <w:rFonts w:ascii="Calibri" w:eastAsia="DejaVu Sans Condensed" w:hAnsi="Calibri"/>
+          <w:lang w:val="en-GB"/>
+        </w:rPr>
+      </w:pPr>
+      <w:bookmarkStart w:id="0" w:name="_GoBack"/>
+      <w:bookmarkEnd w:id="0"/>
+    </w:p>
+    <w:p>
+      <w:pPr>
+        <w:pStyle w:val="ListParagraph"/>
+        <w:widowControl w:val="0"/>
+        <w:numPr>
+          <w:ilvl w:val="0"/>
+          <w:numId w:val="12"/>
+        </w:numPr>
+        <w:suppressAutoHyphens/>
+        <w:spacing w:after="120"/>
+        <w:jc w:val="both"/>
+        <w:rPr>
+          <w:rFonts w:ascii="Calibri" w:eastAsia="DejaVu Sans Condensed" w:hAnsi="Calibri"/>
+          <w:lang w:val="en-GB"/>
+        </w:rPr>
+      </w:pPr>
+      <w:r>
+        <w:rPr>
+          <w:rFonts w:ascii="Calibri" w:eastAsia="DejaVu Sans Condensed" w:hAnsi="Calibri"/>
+          <w:b/>
+          <w:lang w:val="en-GB"/>
+        </w:rPr>
+        <w:t>Task 6</w:t>
+      </w:r>
+      <w:r>
+        <w:rPr>
+          <w:rFonts w:ascii="Calibri" w:eastAsia="DejaVu Sans Condensed" w:hAnsi="Calibri"/>
+          <w:b/>
+          <w:lang w:val="en-GB"/>
+        </w:rPr>
+        <w:t xml:space="preserve"> </w:t>
+      </w:r>
+      <w:r>
+        <w:rPr>
+          <w:rFonts w:ascii="Calibri" w:eastAsia="DejaVu Sans Condensed" w:hAnsi="Calibri"/>
+          <w:lang w:val="en-GB"/>
+        </w:rPr>
+        <w:t>(</w:t>
+      </w:r>
+      <w:r>
+        <w:rPr>
+          <w:rFonts w:ascii="Calibri" w:eastAsia="DejaVu Sans Condensed" w:hAnsi="Calibri"/>
+          <w:lang w:val="en-GB"/>
+        </w:rPr>
+        <w:t>Compare at which months tournaments were held</w:t>
+      </w:r>
+      <w:r>
+        <w:rPr>
+          <w:rFonts w:ascii="Calibri" w:eastAsia="DejaVu Sans Condensed" w:hAnsi="Calibri"/>
+          <w:lang w:val="en-GB"/>
+        </w:rPr>
+        <w:t>)</w:t>
+      </w:r>
+      <w:r>
+        <w:rPr>
+          <w:rFonts w:ascii="Calibri" w:eastAsia="DejaVu Sans Condensed" w:hAnsi="Calibri"/>
+          <w:lang w:val="en-GB"/>
+        </w:rPr>
+        <w:t>:</w:t>
+      </w:r>
+    </w:p>
+    <w:p>
+      <w:pPr>
+        <w:pStyle w:val="ListParagraph"/>
+        <w:widowControl w:val="0"/>
+        <w:suppressAutoHyphens/>
+        <w:spacing w:after="120"/>
+        <w:jc w:val="both"/>
+        <w:rPr>
+          <w:rFonts w:ascii="Calibri" w:eastAsia="DejaVu Sans Condensed" w:hAnsi="Calibri"/>
+          <w:lang w:val="en-GB"/>
+        </w:rPr>
+      </w:pPr>
+      <w:r>
+        <w:rPr>
+          <w:rFonts w:ascii="Calibri" w:eastAsia="DejaVu Sans Condensed" w:hAnsi="Calibri"/>
+          <w:lang w:val="en-GB"/>
+        </w:rPr>
+        <w:t>Answered by the heatmap.</w:t>
       </w:r>
     </w:p>
     <w:p>
@@ -844,8 +1261,6 @@
           <w:sz w:val="18"/>
         </w:rPr>
       </w:pPr>
-      <w:bookmarkStart w:id="0" w:name="_GoBack"/>
-      <w:bookmarkEnd w:id="0"/>
     </w:p>
     <w:sectPr>
       <w:pgSz w:w="11900" w:h="16840"/>
@@ -2128,6 +2543,119 @@
     <w:nsid w:val="52902555"/>
     <w:multiLevelType w:val="hybridMultilevel"/>
     <w:tmpl w:val="E3E8FE72"/>
+    <w:lvl w:ilvl="0" w:tplc="08160001">
+      <w:start w:val="1"/>
+      <w:numFmt w:val="bullet"/>
+      <w:lvlText w:val=""/>
+      <w:lvlJc w:val="left"/>
+      <w:pPr>
+        <w:ind w:left="720" w:hanging="360"/>
+      </w:pPr>
+      <w:rPr>
+        <w:rFonts w:ascii="Symbol" w:hAnsi="Symbol" w:hint="default"/>
+      </w:rPr>
+    </w:lvl>
+    <w:lvl w:ilvl="1" w:tplc="08160003">
+      <w:start w:val="1"/>
+      <w:numFmt w:val="bullet"/>
+      <w:lvlText w:val="o"/>
+      <w:lvlJc w:val="left"/>
+      <w:pPr>
+        <w:ind w:left="1440" w:hanging="360"/>
+      </w:pPr>
+      <w:rPr>
+        <w:rFonts w:ascii="Courier New" w:hAnsi="Courier New" w:cs="Courier New" w:hint="default"/>
+      </w:rPr>
+    </w:lvl>
+    <w:lvl w:ilvl="2" w:tplc="08160005" w:tentative="1">
+      <w:start w:val="1"/>
+      <w:numFmt w:val="bullet"/>
+      <w:lvlText w:val=""/>
+      <w:lvlJc w:val="left"/>
+      <w:pPr>
+        <w:ind w:left="2160" w:hanging="360"/>
+      </w:pPr>
+      <w:rPr>
+        <w:rFonts w:ascii="Wingdings" w:hAnsi="Wingdings" w:hint="default"/>
+      </w:rPr>
+    </w:lvl>
+    <w:lvl w:ilvl="3" w:tplc="08160001" w:tentative="1">
+      <w:start w:val="1"/>
+      <w:numFmt w:val="bullet"/>
+      <w:lvlText w:val=""/>
+      <w:lvlJc w:val="left"/>
+      <w:pPr>
+        <w:ind w:left="2880" w:hanging="360"/>
+      </w:pPr>
+      <w:rPr>
+        <w:rFonts w:ascii="Symbol" w:hAnsi="Symbol" w:hint="default"/>
+      </w:rPr>
+    </w:lvl>
+    <w:lvl w:ilvl="4" w:tplc="08160003" w:tentative="1">
+      <w:start w:val="1"/>
+      <w:numFmt w:val="bullet"/>
+      <w:lvlText w:val="o"/>
+      <w:lvlJc w:val="left"/>
+      <w:pPr>
+        <w:ind w:left="3600" w:hanging="360"/>
+      </w:pPr>
+      <w:rPr>
+        <w:rFonts w:ascii="Courier New" w:hAnsi="Courier New" w:cs="Courier New" w:hint="default"/>
+      </w:rPr>
+    </w:lvl>
+    <w:lvl w:ilvl="5" w:tplc="08160005" w:tentative="1">
+      <w:start w:val="1"/>
+      <w:numFmt w:val="bullet"/>
+      <w:lvlText w:val=""/>
+      <w:lvlJc w:val="left"/>
+      <w:pPr>
+        <w:ind w:left="4320" w:hanging="360"/>
+      </w:pPr>
+      <w:rPr>
+        <w:rFonts w:ascii="Wingdings" w:hAnsi="Wingdings" w:hint="default"/>
+      </w:rPr>
+    </w:lvl>
+    <w:lvl w:ilvl="6" w:tplc="08160001" w:tentative="1">
+      <w:start w:val="1"/>
+      <w:numFmt w:val="bullet"/>
+      <w:lvlText w:val=""/>
+      <w:lvlJc w:val="left"/>
+      <w:pPr>
+        <w:ind w:left="5040" w:hanging="360"/>
+      </w:pPr>
+      <w:rPr>
+        <w:rFonts w:ascii="Symbol" w:hAnsi="Symbol" w:hint="default"/>
+      </w:rPr>
+    </w:lvl>
+    <w:lvl w:ilvl="7" w:tplc="08160003" w:tentative="1">
+      <w:start w:val="1"/>
+      <w:numFmt w:val="bullet"/>
+      <w:lvlText w:val="o"/>
+      <w:lvlJc w:val="left"/>
+      <w:pPr>
+        <w:ind w:left="5760" w:hanging="360"/>
+      </w:pPr>
+      <w:rPr>
+        <w:rFonts w:ascii="Courier New" w:hAnsi="Courier New" w:cs="Courier New" w:hint="default"/>
+      </w:rPr>
+    </w:lvl>
+    <w:lvl w:ilvl="8" w:tplc="08160005" w:tentative="1">
+      <w:start w:val="1"/>
+      <w:numFmt w:val="bullet"/>
+      <w:lvlText w:val=""/>
+      <w:lvlJc w:val="left"/>
+      <w:pPr>
+        <w:ind w:left="6480" w:hanging="360"/>
+      </w:pPr>
+      <w:rPr>
+        <w:rFonts w:ascii="Wingdings" w:hAnsi="Wingdings" w:hint="default"/>
+      </w:rPr>
+    </w:lvl>
+  </w:abstractNum>
+  <w:abstractNum w:abstractNumId="11" w15:restartNumberingAfterBreak="0">
+    <w:nsid w:val="74A834DA"/>
+    <w:multiLevelType w:val="hybridMultilevel"/>
+    <w:tmpl w:val="B7FCC1F6"/>
     <w:lvl w:ilvl="0" w:tplc="08160001">
       <w:start w:val="1"/>
       <w:numFmt w:val="bullet"/>
@@ -2269,6 +2797,9 @@
   </w:num>
   <w:num w:numId="11">
     <w:abstractNumId w:val="8"/>
+  </w:num>
+  <w:num w:numId="12">
+    <w:abstractNumId w:val="11"/>
   </w:num>
 </w:numbering>
 </file>
@@ -2384,6 +2915,7 @@
     <w:lsdException w:name="HTML Sample" w:semiHidden="1" w:unhideWhenUsed="1"/>
     <w:lsdException w:name="HTML Typewriter" w:semiHidden="1" w:unhideWhenUsed="1"/>
     <w:lsdException w:name="HTML Variable" w:semiHidden="1" w:unhideWhenUsed="1"/>
+    <w:lsdException w:name="Normal Table" w:semiHidden="1" w:unhideWhenUsed="1"/>
     <w:lsdException w:name="annotation subject" w:semiHidden="1" w:unhideWhenUsed="1"/>
     <w:lsdException w:name="No List" w:semiHidden="1" w:unhideWhenUsed="1"/>
     <w:lsdException w:name="Outline List 1" w:semiHidden="1" w:unhideWhenUsed="1"/>
@@ -2427,8 +2959,10 @@
     <w:lsdException w:name="Table Elegant" w:semiHidden="1" w:unhideWhenUsed="1"/>
     <w:lsdException w:name="Table Professional" w:semiHidden="1" w:unhideWhenUsed="1"/>
     <w:lsdException w:name="Table Subtle 1" w:semiHidden="1" w:unhideWhenUsed="1"/>
+    <w:lsdException w:name="Table Subtle 2" w:semiHidden="1" w:unhideWhenUsed="1"/>
     <w:lsdException w:name="Table Web 1" w:semiHidden="1" w:unhideWhenUsed="1"/>
     <w:lsdException w:name="Table Web 2" w:semiHidden="1" w:unhideWhenUsed="1"/>
+    <w:lsdException w:name="Table Web 3" w:semiHidden="1" w:unhideWhenUsed="1"/>
     <w:lsdException w:name="Balloon Text" w:semiHidden="1" w:unhideWhenUsed="1"/>
     <w:lsdException w:name="Table Theme" w:semiHidden="1" w:unhideWhenUsed="1"/>
     <w:lsdException w:name="Placeholder Text" w:semiHidden="1"/>
@@ -2448,6 +2982,10 @@
     <w:lsdException w:name="Colorful Grid" w:qFormat="1"/>
     <w:lsdException w:name="Light Shading Accent 1" w:qFormat="1"/>
     <w:lsdException w:name="Light List Accent 1"/>
+    <w:lsdException w:name="Light Grid Accent 1"/>
+    <w:lsdException w:name="Medium Shading 1 Accent 1"/>
+    <w:lsdException w:name="Medium Shading 2 Accent 1"/>
+    <w:lsdException w:name="Medium List 1 Accent 1"/>
     <w:lsdException w:name="Revision" w:semiHidden="1"/>
     <w:lsdException w:name="Medium List 2 Accent 1"/>
     <w:lsdException w:name="Medium Grid 1 Accent 1"/>
@@ -2523,7 +3061,10 @@
     <w:lsdException w:name="Medium Grid 1 Accent 6" w:qFormat="1"/>
     <w:lsdException w:name="Medium Grid 2 Accent 6" w:qFormat="1"/>
     <w:lsdException w:name="Medium Grid 3 Accent 6" w:qFormat="1"/>
+    <w:lsdException w:name="Dark List Accent 6"/>
     <w:lsdException w:name="Colorful Shading Accent 6" w:qFormat="1"/>
+    <w:lsdException w:name="Colorful List Accent 6"/>
+    <w:lsdException w:name="Colorful Grid Accent 6"/>
     <w:lsdException w:name="Bibliography" w:semiHidden="1" w:unhideWhenUsed="1"/>
     <w:lsdException w:name="TOC Heading" w:semiHidden="1" w:unhideWhenUsed="1"/>
     <w:lsdException w:name="Grid Table 4" w:uiPriority="49"/>
@@ -2638,11 +3179,11 @@
       <w:szCs w:val="24"/>
     </w:rPr>
   </w:style>
-  <w:style w:type="paragraph" w:styleId="Ttulo1">
+  <w:style w:type="paragraph" w:styleId="Heading1">
     <w:name w:val="heading 1"/>
     <w:basedOn w:val="Normal"/>
     <w:next w:val="Normal"/>
-    <w:link w:val="Ttulo1Carter"/>
+    <w:link w:val="Heading1Char"/>
     <w:qFormat/>
     <w:rsid w:val="00F053A3"/>
     <w:pPr>
@@ -2660,11 +3201,11 @@
       <w:szCs w:val="32"/>
     </w:rPr>
   </w:style>
-  <w:style w:type="paragraph" w:styleId="Ttulo2">
+  <w:style w:type="paragraph" w:styleId="Heading2">
     <w:name w:val="heading 2"/>
     <w:basedOn w:val="Normal"/>
     <w:next w:val="Normal"/>
-    <w:link w:val="Ttulo2Carter"/>
+    <w:link w:val="Heading2Char"/>
     <w:qFormat/>
     <w:rsid w:val="00F053A3"/>
     <w:pPr>
@@ -2682,13 +3223,13 @@
       <w:szCs w:val="26"/>
     </w:rPr>
   </w:style>
-  <w:style w:type="character" w:default="1" w:styleId="Tipodeletrapredefinidodopargrafo">
+  <w:style w:type="character" w:default="1" w:styleId="DefaultParagraphFont">
     <w:name w:val="Default Paragraph Font"/>
     <w:uiPriority w:val="1"/>
     <w:semiHidden/>
     <w:unhideWhenUsed/>
   </w:style>
-  <w:style w:type="table" w:default="1" w:styleId="Tabelanormal">
+  <w:style w:type="table" w:default="1" w:styleId="TableNormal">
     <w:name w:val="Normal Table"/>
     <w:uiPriority w:val="99"/>
     <w:semiHidden/>
@@ -2703,15 +3244,15 @@
       </w:tblCellMar>
     </w:tblPr>
   </w:style>
-  <w:style w:type="numbering" w:default="1" w:styleId="Semlista">
+  <w:style w:type="numbering" w:default="1" w:styleId="NoList">
     <w:name w:val="No List"/>
     <w:uiPriority w:val="99"/>
     <w:semiHidden/>
     <w:unhideWhenUsed/>
   </w:style>
-  <w:style w:type="character" w:customStyle="1" w:styleId="Ttulo2Carter">
-    <w:name w:val="Título 2 Caráter"/>
-    <w:link w:val="Ttulo2"/>
+  <w:style w:type="character" w:customStyle="1" w:styleId="Heading2Char">
+    <w:name w:val="Heading 2 Char"/>
+    <w:link w:val="Heading2"/>
     <w:rsid w:val="00F053A3"/>
     <w:rPr>
       <w:rFonts w:ascii="Calibri" w:eastAsia="Times New Roman" w:hAnsi="Calibri" w:cs="Times New Roman"/>
@@ -2722,9 +3263,9 @@
       <w:szCs w:val="26"/>
     </w:rPr>
   </w:style>
-  <w:style w:type="character" w:customStyle="1" w:styleId="Ttulo1Carter">
-    <w:name w:val="Título 1 Caráter"/>
-    <w:link w:val="Ttulo1"/>
+  <w:style w:type="character" w:customStyle="1" w:styleId="Heading1Char">
+    <w:name w:val="Heading 1 Char"/>
+    <w:link w:val="Heading1"/>
     <w:rsid w:val="00F053A3"/>
     <w:rPr>
       <w:rFonts w:ascii="Calibri" w:eastAsia="Times New Roman" w:hAnsi="Calibri" w:cs="Times New Roman"/>
@@ -2735,10 +3276,10 @@
       <w:szCs w:val="32"/>
     </w:rPr>
   </w:style>
-  <w:style w:type="paragraph" w:styleId="Textodebalo">
+  <w:style w:type="paragraph" w:styleId="BalloonText">
     <w:name w:val="Balloon Text"/>
     <w:basedOn w:val="Normal"/>
-    <w:link w:val="TextodebaloCarter"/>
+    <w:link w:val="BalloonTextChar"/>
     <w:rsid w:val="00BA2C6B"/>
     <w:pPr>
       <w:spacing w:after="0"/>
@@ -2749,9 +3290,9 @@
       <w:szCs w:val="18"/>
     </w:rPr>
   </w:style>
-  <w:style w:type="character" w:customStyle="1" w:styleId="TextodebaloCarter">
-    <w:name w:val="Texto de balão Caráter"/>
-    <w:link w:val="Textodebalo"/>
+  <w:style w:type="character" w:customStyle="1" w:styleId="BalloonTextChar">
+    <w:name w:val="Balloon Text Char"/>
+    <w:link w:val="BalloonText"/>
     <w:rsid w:val="00BA2C6B"/>
     <w:rPr>
       <w:rFonts w:ascii="Lucida Grande" w:hAnsi="Lucida Grande"/>
@@ -2759,9 +3300,9 @@
       <w:szCs w:val="18"/>
     </w:rPr>
   </w:style>
-  <w:style w:type="character" w:styleId="Hiperligao">
+  <w:style w:type="character" w:styleId="Hyperlink">
     <w:name w:val="Hyperlink"/>
-    <w:basedOn w:val="Tipodeletrapredefinidodopargrafo"/>
+    <w:basedOn w:val="DefaultParagraphFont"/>
     <w:uiPriority w:val="99"/>
     <w:rsid w:val="00AC633D"/>
     <w:rPr>
@@ -2769,7 +3310,7 @@
       <w:u w:val="single"/>
     </w:rPr>
   </w:style>
-  <w:style w:type="paragraph" w:styleId="PargrafodaLista">
+  <w:style w:type="paragraph" w:styleId="ListParagraph">
     <w:name w:val="List Paragraph"/>
     <w:basedOn w:val="Normal"/>
     <w:rsid w:val="00F32780"/>

</xml_diff>

<commit_message>
Final report and presentation? - Needs reviewing
</commit_message>
<xml_diff>
--- a/docs/Checkpoint III - Report.docx
+++ b/docs/Checkpoint III - Report.docx
@@ -4,7 +4,7 @@
   <w:body>
     <w:p>
       <w:pPr>
-        <w:pStyle w:val="Heading1"/>
+        <w:pStyle w:val="Ttulo1"/>
         <w:jc w:val="center"/>
         <w:rPr>
           <w:rFonts w:ascii="Arial" w:eastAsia="DejaVu Sans Condensed" w:hAnsi="Arial"/>
@@ -27,7 +27,7 @@
     </w:p>
     <w:p>
       <w:pPr>
-        <w:pStyle w:val="Heading1"/>
+        <w:pStyle w:val="Ttulo1"/>
         <w:spacing w:before="0"/>
         <w:jc w:val="center"/>
         <w:rPr>
@@ -182,6 +182,64 @@
     </w:p>
     <w:p>
       <w:pPr>
+        <w:keepNext/>
+        <w:widowControl w:val="0"/>
+        <w:suppressAutoHyphens/>
+        <w:spacing w:before="240" w:after="120"/>
+        <w:jc w:val="center"/>
+        <w:outlineLvl w:val="3"/>
+        <w:rPr>
+          <w:rFonts w:ascii="Calibri" w:eastAsia="DejaVu Sans Condensed" w:hAnsi="Calibri" w:cs="DejaVu Sans Condensed"/>
+          <w:b/>
+          <w:bCs/>
+        </w:rPr>
+      </w:pPr>
+      <w:r>
+        <w:rPr>
+          <w:rFonts w:ascii="Calibri" w:eastAsia="DejaVu Sans Condensed" w:hAnsi="Calibri" w:cs="DejaVu Sans Condensed"/>
+          <w:b/>
+          <w:bCs/>
+          <w:noProof/>
+        </w:rPr>
+        <w:drawing>
+          <wp:inline distT="0" distB="0" distL="0" distR="0" wp14:anchorId="10A3D5DB" wp14:editId="15732518">
+            <wp:extent cx="6116320" cy="4447540"/>
+            <wp:effectExtent l="0" t="0" r="0" b="0"/>
+            <wp:docPr id="1" name="Imagem 1"/>
+            <wp:cNvGraphicFramePr>
+              <a:graphicFrameLocks xmlns:a="http://schemas.openxmlformats.org/drawingml/2006/main" noChangeAspect="1"/>
+            </wp:cNvGraphicFramePr>
+            <a:graphic xmlns:a="http://schemas.openxmlformats.org/drawingml/2006/main">
+              <a:graphicData uri="http://schemas.openxmlformats.org/drawingml/2006/picture">
+                <pic:pic xmlns:pic="http://schemas.openxmlformats.org/drawingml/2006/picture">
+                  <pic:nvPicPr>
+                    <pic:cNvPr id="1" name="lanlcVj.jpg"/>
+                    <pic:cNvPicPr/>
+                  </pic:nvPicPr>
+                  <pic:blipFill>
+                    <a:blip r:embed="rId5"/>
+                    <a:stretch>
+                      <a:fillRect/>
+                    </a:stretch>
+                  </pic:blipFill>
+                  <pic:spPr>
+                    <a:xfrm>
+                      <a:off x="0" y="0"/>
+                      <a:ext cx="6116320" cy="4447540"/>
+                    </a:xfrm>
+                    <a:prstGeom prst="rect">
+                      <a:avLst/>
+                    </a:prstGeom>
+                  </pic:spPr>
+                </pic:pic>
+              </a:graphicData>
+            </a:graphic>
+          </wp:inline>
+        </w:drawing>
+      </w:r>
+    </w:p>
+    <w:p>
+      <w:pPr>
         <w:widowControl w:val="0"/>
         <w:suppressAutoHyphens/>
         <w:spacing w:after="120"/>
@@ -245,7 +303,7 @@
           <w:rFonts w:ascii="Calibri" w:eastAsia="DejaVu Sans Condensed" w:hAnsi="Calibri"/>
           <w:lang w:val="en-GB"/>
         </w:rPr>
-        <w:t>This will be also be interactable by selecting a give</w:t>
+        <w:t>This will also be interactable by selecting a give</w:t>
       </w:r>
       <w:r>
         <w:rPr>
@@ -290,7 +348,7 @@
     </w:p>
     <w:p>
       <w:pPr>
-        <w:pStyle w:val="ListParagraph"/>
+        <w:pStyle w:val="PargrafodaLista"/>
         <w:widowControl w:val="0"/>
         <w:numPr>
           <w:ilvl w:val="0"/>
@@ -314,7 +372,7 @@
     </w:p>
     <w:p>
       <w:pPr>
-        <w:pStyle w:val="ListParagraph"/>
+        <w:pStyle w:val="PargrafodaLista"/>
         <w:widowControl w:val="0"/>
         <w:numPr>
           <w:ilvl w:val="0"/>
@@ -427,7 +485,35 @@
           <w:rFonts w:ascii="Calibri" w:eastAsia="DejaVu Sans Condensed" w:hAnsi="Calibri"/>
           <w:lang w:val="en-GB"/>
         </w:rPr>
-        <w:t xml:space="preserve"> If a certain square is selected in the Heat Map, the bar char will display either the earnings/quantity of tournaments for each team or the earnings/quantity of tournaments for each game in that respective month of a given year.</w:t>
+        <w:t xml:space="preserve"> If a certain square is selected in the Heat Map, the bar char</w:t>
+      </w:r>
+      <w:r>
+        <w:rPr>
+          <w:rFonts w:ascii="Calibri" w:eastAsia="DejaVu Sans Condensed" w:hAnsi="Calibri"/>
+          <w:lang w:val="en-GB"/>
+        </w:rPr>
+        <w:t>t</w:t>
+      </w:r>
+      <w:r>
+        <w:rPr>
+          <w:rFonts w:ascii="Calibri" w:eastAsia="DejaVu Sans Condensed" w:hAnsi="Calibri"/>
+          <w:lang w:val="en-GB"/>
+        </w:rPr>
+        <w:t xml:space="preserve"> will display either the earnings/quantity of tournaments for each team or the earnings/quantity of tournaments for each game in th</w:t>
+      </w:r>
+      <w:r>
+        <w:rPr>
+          <w:rFonts w:ascii="Calibri" w:eastAsia="DejaVu Sans Condensed" w:hAnsi="Calibri"/>
+          <w:lang w:val="en-GB"/>
+        </w:rPr>
+        <w:t>e</w:t>
+      </w:r>
+      <w:r>
+        <w:rPr>
+          <w:rFonts w:ascii="Calibri" w:eastAsia="DejaVu Sans Condensed" w:hAnsi="Calibri"/>
+          <w:lang w:val="en-GB"/>
+        </w:rPr>
+        <w:t xml:space="preserve"> respective month of a given year.</w:t>
       </w:r>
     </w:p>
     <w:p>
@@ -497,6 +583,7 @@
           <w:b/>
           <w:bCs/>
         </w:rPr>
+        <w:lastRenderedPageBreak/>
         <w:t>2</w:t>
       </w:r>
       <w:r>
@@ -617,7 +704,23 @@
           <w:rFonts w:ascii="Calibri" w:eastAsia="DejaVu Sans Condensed" w:hAnsi="Calibri"/>
           <w:lang w:val="en-GB"/>
         </w:rPr>
-        <w:t xml:space="preserve">In the Heat Map the hue of a given colour is either the quantity of tournaments or the prize USD amount of those tournaments in a given year per month (we can select between both and each one with a different </w:t>
+        <w:t>In the Heat Map</w:t>
+      </w:r>
+      <w:r>
+        <w:rPr>
+          <w:rFonts w:ascii="Calibri" w:eastAsia="DejaVu Sans Condensed" w:hAnsi="Calibri"/>
+          <w:lang w:val="en-GB"/>
+        </w:rPr>
+        <w:t>,</w:t>
+      </w:r>
+      <w:bookmarkStart w:id="0" w:name="_GoBack"/>
+      <w:bookmarkEnd w:id="0"/>
+      <w:r>
+        <w:rPr>
+          <w:rFonts w:ascii="Calibri" w:eastAsia="DejaVu Sans Condensed" w:hAnsi="Calibri"/>
+          <w:lang w:val="en-GB"/>
+        </w:rPr>
+        <w:t xml:space="preserve"> the hue of a given colour is either the quantity of tournaments or the prize USD amount of those tournaments in a given year per month (we can select between both and each one with a different </w:t>
       </w:r>
       <w:r>
         <w:rPr>
@@ -633,6 +736,180 @@
           <w:lang w:val="en-GB"/>
         </w:rPr>
         <w:t>).</w:t>
+      </w:r>
+    </w:p>
+    <w:p>
+      <w:pPr>
+        <w:widowControl w:val="0"/>
+        <w:suppressAutoHyphens/>
+        <w:spacing w:after="120"/>
+        <w:jc w:val="both"/>
+        <w:rPr>
+          <w:rFonts w:ascii="Calibri" w:eastAsia="DejaVu Sans Condensed" w:hAnsi="Calibri" w:cs="DejaVu Sans Condensed"/>
+          <w:b/>
+          <w:bCs/>
+          <w:lang w:val="en-GB"/>
+        </w:rPr>
+      </w:pPr>
+      <w:r>
+        <w:rPr>
+          <w:rFonts w:ascii="Calibri" w:eastAsia="DejaVu Sans Condensed" w:hAnsi="Calibri" w:cs="DejaVu Sans Condensed"/>
+          <w:b/>
+          <w:bCs/>
+          <w:lang w:val="en-GB"/>
+        </w:rPr>
+        <w:t>3</w:t>
+      </w:r>
+      <w:r>
+        <w:rPr>
+          <w:rFonts w:ascii="Calibri" w:eastAsia="DejaVu Sans Condensed" w:hAnsi="Calibri" w:cs="DejaVu Sans Condensed"/>
+          <w:b/>
+          <w:bCs/>
+          <w:lang w:val="en-GB"/>
+        </w:rPr>
+        <w:t xml:space="preserve">. </w:t>
+      </w:r>
+      <w:r>
+        <w:rPr>
+          <w:rFonts w:ascii="Calibri" w:eastAsia="DejaVu Sans Condensed" w:hAnsi="Calibri" w:cs="DejaVu Sans Condensed"/>
+          <w:b/>
+          <w:bCs/>
+          <w:lang w:val="en-GB"/>
+        </w:rPr>
+        <w:t>Idiom and Tasks/Questions</w:t>
+      </w:r>
+    </w:p>
+    <w:p>
+      <w:pPr>
+        <w:widowControl w:val="0"/>
+        <w:suppressAutoHyphens/>
+        <w:spacing w:after="120"/>
+        <w:jc w:val="both"/>
+        <w:rPr>
+          <w:rFonts w:ascii="Calibri" w:eastAsia="DejaVu Sans Condensed" w:hAnsi="Calibri"/>
+          <w:lang w:val="en-GB"/>
+        </w:rPr>
+      </w:pPr>
+      <w:r>
+        <w:rPr>
+          <w:rFonts w:ascii="Calibri" w:eastAsia="DejaVu Sans Condensed" w:hAnsi="Calibri"/>
+          <w:lang w:val="en-GB"/>
+        </w:rPr>
+        <w:t>Choropleth Map answers the following questions:</w:t>
+      </w:r>
+    </w:p>
+    <w:p>
+      <w:pPr>
+        <w:pStyle w:val="PargrafodaLista"/>
+        <w:keepNext/>
+        <w:widowControl w:val="0"/>
+        <w:numPr>
+          <w:ilvl w:val="0"/>
+          <w:numId w:val="12"/>
+        </w:numPr>
+        <w:tabs>
+          <w:tab w:val="left" w:pos="0"/>
+        </w:tabs>
+        <w:suppressAutoHyphens/>
+        <w:spacing w:before="240" w:after="120"/>
+        <w:outlineLvl w:val="3"/>
+        <w:rPr>
+          <w:rFonts w:ascii="Calibri" w:eastAsia="DejaVu Sans Condensed" w:hAnsi="Calibri" w:cs="DejaVu Sans Condensed"/>
+          <w:b/>
+          <w:bCs/>
+          <w:sz w:val="22"/>
+          <w:szCs w:val="22"/>
+          <w:lang w:val="en-GB"/>
+        </w:rPr>
+      </w:pPr>
+      <w:r>
+        <w:rPr>
+          <w:rFonts w:ascii="Calibri" w:eastAsia="DejaVu Sans Condensed" w:hAnsi="Calibri" w:cs="DejaVu Sans Condensed"/>
+          <w:b/>
+          <w:bCs/>
+          <w:sz w:val="22"/>
+          <w:szCs w:val="22"/>
+          <w:lang w:val="en-GB"/>
+        </w:rPr>
+        <w:t>What countries have the highest earnings?</w:t>
+      </w:r>
+    </w:p>
+    <w:p>
+      <w:pPr>
+        <w:widowControl w:val="0"/>
+        <w:suppressAutoHyphens/>
+        <w:spacing w:after="120"/>
+        <w:jc w:val="both"/>
+        <w:rPr>
+          <w:rFonts w:ascii="Calibri" w:eastAsia="DejaVu Sans Condensed" w:hAnsi="Calibri"/>
+          <w:lang w:val="en-GB"/>
+        </w:rPr>
+      </w:pPr>
+    </w:p>
+    <w:p>
+      <w:pPr>
+        <w:keepNext/>
+        <w:widowControl w:val="0"/>
+        <w:suppressAutoHyphens/>
+        <w:spacing w:before="240" w:after="120"/>
+        <w:jc w:val="center"/>
+        <w:outlineLvl w:val="3"/>
+        <w:rPr>
+          <w:rFonts w:ascii="Calibri" w:eastAsia="DejaVu Sans Condensed" w:hAnsi="Calibri" w:cs="DejaVu Sans Condensed"/>
+          <w:b/>
+          <w:bCs/>
+          <w:lang w:val="en-GB"/>
+        </w:rPr>
+      </w:pPr>
+      <w:r>
+        <w:rPr>
+          <w:rFonts w:ascii="Calibri" w:eastAsia="DejaVu Sans Condensed" w:hAnsi="Calibri" w:cs="DejaVu Sans Condensed"/>
+          <w:b/>
+          <w:bCs/>
+          <w:noProof/>
+        </w:rPr>
+        <w:drawing>
+          <wp:inline distT="0" distB="0" distL="0" distR="0" wp14:anchorId="22293A6E" wp14:editId="1AB2F3B4">
+            <wp:extent cx="3901440" cy="2057400"/>
+            <wp:effectExtent l="0" t="0" r="3810" b="0"/>
+            <wp:docPr id="2" name="Imagem 2"/>
+            <wp:cNvGraphicFramePr>
+              <a:graphicFrameLocks xmlns:a="http://schemas.openxmlformats.org/drawingml/2006/main" noChangeAspect="1"/>
+            </wp:cNvGraphicFramePr>
+            <a:graphic xmlns:a="http://schemas.openxmlformats.org/drawingml/2006/main">
+              <a:graphicData uri="http://schemas.openxmlformats.org/drawingml/2006/picture">
+                <pic:pic xmlns:pic="http://schemas.openxmlformats.org/drawingml/2006/picture">
+                  <pic:nvPicPr>
+                    <pic:cNvPr id="1" name="lanlcVj.jpg"/>
+                    <pic:cNvPicPr/>
+                  </pic:nvPicPr>
+                  <pic:blipFill rotWithShape="1">
+                    <a:blip r:embed="rId5"/>
+                    <a:srcRect t="1713" r="36213" b="52027"/>
+                    <a:stretch/>
+                  </pic:blipFill>
+                  <pic:spPr bwMode="auto">
+                    <a:xfrm>
+                      <a:off x="0" y="0"/>
+                      <a:ext cx="3901440" cy="2057400"/>
+                    </a:xfrm>
+                    <a:prstGeom prst="rect">
+                      <a:avLst/>
+                    </a:prstGeom>
+                    <a:ln>
+                      <a:noFill/>
+                    </a:ln>
+                    <a:extLst>
+                      <a:ext uri="{53640926-AAD7-44D8-BBD7-CCE9431645EC}">
+                        <a14:shadowObscured xmlns:a14="http://schemas.microsoft.com/office/drawing/2010/main"/>
+                      </a:ext>
+                    </a:extLst>
+                  </pic:spPr>
+                </pic:pic>
+              </a:graphicData>
+            </a:graphic>
+          </wp:inline>
+        </w:drawing>
       </w:r>
     </w:p>
     <w:p>
@@ -644,600 +921,317 @@
         <w:outlineLvl w:val="3"/>
         <w:rPr>
           <w:rFonts w:ascii="Calibri" w:eastAsia="DejaVu Sans Condensed" w:hAnsi="Calibri" w:cs="DejaVu Sans Condensed"/>
-          <w:b/>
-          <w:bCs/>
-          <w:lang w:val="en-GB"/>
-        </w:rPr>
-      </w:pPr>
-      <w:r>
-        <w:rPr>
-          <w:rFonts w:ascii="Calibri" w:eastAsia="DejaVu Sans Condensed" w:hAnsi="Calibri" w:cs="DejaVu Sans Condensed"/>
-          <w:b/>
-          <w:bCs/>
-          <w:lang w:val="en-GB"/>
-        </w:rPr>
-        <w:t>3</w:t>
-      </w:r>
-      <w:r>
-        <w:rPr>
-          <w:rFonts w:ascii="Calibri" w:eastAsia="DejaVu Sans Condensed" w:hAnsi="Calibri" w:cs="DejaVu Sans Condensed"/>
-          <w:b/>
-          <w:bCs/>
-          <w:lang w:val="en-GB"/>
-        </w:rPr>
-        <w:t xml:space="preserve">. </w:t>
-      </w:r>
-      <w:r>
-        <w:rPr>
-          <w:rFonts w:ascii="Calibri" w:eastAsia="DejaVu Sans Condensed" w:hAnsi="Calibri" w:cs="DejaVu Sans Condensed"/>
-          <w:b/>
-          <w:bCs/>
-          <w:lang w:val="en-GB"/>
-        </w:rPr>
-        <w:t>Idiom and Tasks/Questions</w:t>
-      </w:r>
-    </w:p>
-    <w:p>
-      <w:pPr>
-        <w:pStyle w:val="ListParagraph"/>
+          <w:bCs/>
+          <w:noProof/>
+        </w:rPr>
+      </w:pPr>
+      <w:r>
+        <w:rPr>
+          <w:rFonts w:ascii="Calibri" w:eastAsia="DejaVu Sans Condensed" w:hAnsi="Calibri" w:cs="DejaVu Sans Condensed"/>
+          <w:bCs/>
+          <w:noProof/>
+        </w:rPr>
+        <w:t>Bar chart answers the following questions:</w:t>
+      </w:r>
+    </w:p>
+    <w:p>
+      <w:pPr>
+        <w:pStyle w:val="PargrafodaLista"/>
+        <w:keepNext/>
         <w:widowControl w:val="0"/>
         <w:numPr>
           <w:ilvl w:val="0"/>
           <w:numId w:val="12"/>
         </w:numPr>
+        <w:tabs>
+          <w:tab w:val="left" w:pos="0"/>
+        </w:tabs>
         <w:suppressAutoHyphens/>
-        <w:spacing w:after="120"/>
-        <w:jc w:val="both"/>
-        <w:rPr>
-          <w:rFonts w:ascii="Calibri" w:eastAsia="DejaVu Sans Condensed" w:hAnsi="Calibri"/>
-          <w:lang w:val="en-GB"/>
-        </w:rPr>
-      </w:pPr>
-      <w:r>
-        <w:rPr>
-          <w:rFonts w:ascii="Calibri" w:eastAsia="DejaVu Sans Condensed" w:hAnsi="Calibri"/>
+        <w:spacing w:before="240" w:after="120"/>
+        <w:outlineLvl w:val="3"/>
+        <w:rPr>
+          <w:rFonts w:ascii="Calibri" w:eastAsia="DejaVu Sans Condensed" w:hAnsi="Calibri" w:cs="DejaVu Sans Condensed"/>
+          <w:bCs/>
+          <w:sz w:val="22"/>
+          <w:szCs w:val="22"/>
+          <w:lang w:val="en-GB"/>
+        </w:rPr>
+      </w:pPr>
+      <w:r>
+        <w:rPr>
+          <w:rFonts w:ascii="Calibri" w:eastAsia="DejaVu Sans Condensed" w:hAnsi="Calibri" w:cs="DejaVu Sans Condensed"/>
           <w:b/>
-          <w:lang w:val="en-GB"/>
-        </w:rPr>
-        <w:t xml:space="preserve">Task 1 </w:t>
-      </w:r>
-      <w:r>
-        <w:rPr>
-          <w:rFonts w:ascii="Calibri" w:eastAsia="DejaVu Sans Condensed" w:hAnsi="Calibri"/>
-          <w:lang w:val="en-GB"/>
-        </w:rPr>
-        <w:t>(</w:t>
-      </w:r>
-      <w:r>
-        <w:rPr>
-          <w:rFonts w:ascii="Calibri" w:eastAsia="DejaVu Sans Condensed" w:hAnsi="Calibri"/>
-          <w:lang w:val="en-GB"/>
-        </w:rPr>
-        <w:t>Analyse earnings from esports tournaments throughout the years</w:t>
-      </w:r>
-      <w:r>
-        <w:rPr>
-          <w:rFonts w:ascii="Calibri" w:eastAsia="DejaVu Sans Condensed" w:hAnsi="Calibri"/>
-          <w:lang w:val="en-GB"/>
-        </w:rPr>
-        <w:t>):</w:t>
-      </w:r>
-    </w:p>
-    <w:p>
-      <w:pPr>
-        <w:pStyle w:val="ListParagraph"/>
-        <w:widowControl w:val="0"/>
-        <w:suppressAutoHyphens/>
-        <w:spacing w:after="120"/>
-        <w:jc w:val="both"/>
-        <w:rPr>
-          <w:rFonts w:ascii="Calibri" w:eastAsia="DejaVu Sans Condensed" w:hAnsi="Calibri"/>
-          <w:lang w:val="en-GB"/>
-        </w:rPr>
-      </w:pPr>
-      <w:r>
-        <w:rPr>
-          <w:rFonts w:ascii="Calibri" w:eastAsia="DejaVu Sans Condensed" w:hAnsi="Calibri"/>
-          <w:lang w:val="en-GB"/>
-        </w:rPr>
-        <w:t>The heatmap displays this information</w:t>
-      </w:r>
-      <w:r>
-        <w:rPr>
-          <w:rFonts w:ascii="Calibri" w:eastAsia="DejaVu Sans Condensed" w:hAnsi="Calibri"/>
-          <w:lang w:val="en-GB"/>
-        </w:rPr>
-        <w:t>, since it has the earnings from each month.</w:t>
-      </w:r>
-    </w:p>
-    <w:p>
-      <w:pPr>
-        <w:pStyle w:val="ListParagraph"/>
-        <w:widowControl w:val="0"/>
-        <w:suppressAutoHyphens/>
-        <w:spacing w:after="120"/>
-        <w:jc w:val="both"/>
-        <w:rPr>
-          <w:rFonts w:ascii="Calibri" w:eastAsia="DejaVu Sans Condensed" w:hAnsi="Calibri"/>
-          <w:lang w:val="en-GB"/>
-        </w:rPr>
-      </w:pPr>
-    </w:p>
-    <w:p>
-      <w:pPr>
-        <w:pStyle w:val="ListParagraph"/>
+          <w:bCs/>
+          <w:sz w:val="22"/>
+          <w:szCs w:val="22"/>
+          <w:lang w:val="en-GB"/>
+        </w:rPr>
+        <w:t>What organizations earned the most?</w:t>
+      </w:r>
+    </w:p>
+    <w:p>
+      <w:pPr>
+        <w:pStyle w:val="PargrafodaLista"/>
+        <w:numPr>
+          <w:ilvl w:val="0"/>
+          <w:numId w:val="12"/>
+        </w:numPr>
+        <w:spacing w:after="0"/>
+        <w:rPr>
+          <w:rFonts w:ascii="Calibri" w:eastAsia="DejaVu Sans Condensed" w:hAnsi="Calibri" w:cs="DejaVu Sans Condensed"/>
+          <w:b/>
+          <w:bCs/>
+          <w:lang w:val="en-GB"/>
+        </w:rPr>
+      </w:pPr>
+      <w:r>
+        <w:rPr>
+          <w:rFonts w:ascii="Calibri" w:eastAsia="DejaVu Sans Condensed" w:hAnsi="Calibri" w:cs="DejaVu Sans Condensed"/>
+          <w:b/>
+          <w:bCs/>
+          <w:sz w:val="22"/>
+          <w:szCs w:val="22"/>
+          <w:lang w:val="en-GB"/>
+        </w:rPr>
+        <w:t>What is the age at which players earn the most?</w:t>
+      </w:r>
+    </w:p>
+    <w:p>
+      <w:pPr>
+        <w:pStyle w:val="PargrafodaLista"/>
+        <w:keepNext/>
         <w:widowControl w:val="0"/>
         <w:numPr>
           <w:ilvl w:val="0"/>
           <w:numId w:val="12"/>
         </w:numPr>
+        <w:tabs>
+          <w:tab w:val="left" w:pos="0"/>
+        </w:tabs>
         <w:suppressAutoHyphens/>
-        <w:spacing w:after="120"/>
-        <w:jc w:val="both"/>
-        <w:rPr>
-          <w:rFonts w:ascii="Calibri" w:eastAsia="DejaVu Sans Condensed" w:hAnsi="Calibri"/>
-          <w:lang w:val="en-GB"/>
-        </w:rPr>
-      </w:pPr>
-      <w:r>
-        <w:rPr>
-          <w:rFonts w:ascii="Calibri" w:eastAsia="DejaVu Sans Condensed" w:hAnsi="Calibri"/>
+        <w:spacing w:before="240" w:after="120"/>
+        <w:outlineLvl w:val="3"/>
+        <w:rPr>
+          <w:rFonts w:ascii="Calibri" w:eastAsia="DejaVu Sans Condensed" w:hAnsi="Calibri" w:cs="DejaVu Sans Condensed"/>
+          <w:bCs/>
+          <w:sz w:val="22"/>
+          <w:szCs w:val="22"/>
+          <w:lang w:val="en-GB"/>
+        </w:rPr>
+      </w:pPr>
+      <w:r>
+        <w:rPr>
+          <w:rFonts w:ascii="Calibri" w:eastAsia="DejaVu Sans Condensed" w:hAnsi="Calibri" w:cs="DejaVu Sans Condensed"/>
           <w:b/>
-          <w:lang w:val="en-GB"/>
-        </w:rPr>
-        <w:t xml:space="preserve">Task 2 </w:t>
-      </w:r>
-      <w:r>
-        <w:rPr>
-          <w:rFonts w:ascii="Calibri" w:eastAsia="DejaVu Sans Condensed" w:hAnsi="Calibri"/>
-          <w:lang w:val="en-GB"/>
-        </w:rPr>
-        <w:t>(</w:t>
-      </w:r>
-      <w:r>
-        <w:rPr>
-          <w:rFonts w:ascii="Calibri" w:eastAsia="DejaVu Sans Condensed" w:hAnsi="Calibri"/>
-          <w:lang w:val="en-GB"/>
-        </w:rPr>
-        <w:t>Search for the countries with highest player earnings</w:t>
-      </w:r>
-      <w:r>
-        <w:rPr>
-          <w:rFonts w:ascii="Calibri" w:eastAsia="DejaVu Sans Condensed" w:hAnsi="Calibri"/>
-          <w:lang w:val="en-GB"/>
-        </w:rPr>
-        <w:t>)</w:t>
-      </w:r>
-      <w:r>
-        <w:rPr>
-          <w:rFonts w:ascii="Calibri" w:eastAsia="DejaVu Sans Condensed" w:hAnsi="Calibri"/>
-          <w:lang w:val="en-GB"/>
-        </w:rPr>
-        <w:t>:</w:t>
-      </w:r>
-    </w:p>
-    <w:p>
-      <w:pPr>
-        <w:pStyle w:val="ListParagraph"/>
+          <w:bCs/>
+          <w:sz w:val="22"/>
+          <w:szCs w:val="22"/>
+          <w:lang w:val="en-GB"/>
+        </w:rPr>
+        <w:t>What games have the most earnings?</w:t>
+      </w:r>
+    </w:p>
+    <w:p>
+      <w:pPr>
+        <w:spacing w:after="0"/>
+        <w:jc w:val="center"/>
+        <w:rPr>
+          <w:rFonts w:ascii="Calibri" w:eastAsia="DejaVu Sans Condensed" w:hAnsi="Calibri" w:cs="DejaVu Sans Condensed"/>
+          <w:b/>
+          <w:bCs/>
+          <w:noProof/>
+          <w:lang w:val="en-GB"/>
+        </w:rPr>
+      </w:pPr>
+      <w:r>
+        <w:rPr>
+          <w:rFonts w:ascii="Calibri" w:eastAsia="DejaVu Sans Condensed" w:hAnsi="Calibri" w:cs="DejaVu Sans Condensed"/>
+          <w:b/>
+          <w:bCs/>
+          <w:noProof/>
+        </w:rPr>
+        <w:drawing>
+          <wp:inline distT="0" distB="0" distL="0" distR="0" wp14:anchorId="41DB18D0" wp14:editId="1453EC52">
+            <wp:extent cx="3962593" cy="2156460"/>
+            <wp:effectExtent l="0" t="0" r="0" b="0"/>
+            <wp:docPr id="5" name="Imagem 5"/>
+            <wp:cNvGraphicFramePr>
+              <a:graphicFrameLocks xmlns:a="http://schemas.openxmlformats.org/drawingml/2006/main" noChangeAspect="1"/>
+            </wp:cNvGraphicFramePr>
+            <a:graphic xmlns:a="http://schemas.openxmlformats.org/drawingml/2006/main">
+              <a:graphicData uri="http://schemas.openxmlformats.org/drawingml/2006/picture">
+                <pic:pic xmlns:pic="http://schemas.openxmlformats.org/drawingml/2006/picture">
+                  <pic:nvPicPr>
+                    <pic:cNvPr id="1" name="lanlcVj.jpg"/>
+                    <pic:cNvPicPr/>
+                  </pic:nvPicPr>
+                  <pic:blipFill rotWithShape="1">
+                    <a:blip r:embed="rId5"/>
+                    <a:srcRect l="35880" t="48487" r="706" b="4055"/>
+                    <a:stretch/>
+                  </pic:blipFill>
+                  <pic:spPr bwMode="auto">
+                    <a:xfrm>
+                      <a:off x="0" y="0"/>
+                      <a:ext cx="3971020" cy="2161046"/>
+                    </a:xfrm>
+                    <a:prstGeom prst="rect">
+                      <a:avLst/>
+                    </a:prstGeom>
+                    <a:ln>
+                      <a:noFill/>
+                    </a:ln>
+                    <a:extLst>
+                      <a:ext uri="{53640926-AAD7-44D8-BBD7-CCE9431645EC}">
+                        <a14:shadowObscured xmlns:a14="http://schemas.microsoft.com/office/drawing/2010/main"/>
+                      </a:ext>
+                    </a:extLst>
+                  </pic:spPr>
+                </pic:pic>
+              </a:graphicData>
+            </a:graphic>
+          </wp:inline>
+        </w:drawing>
+      </w:r>
+    </w:p>
+    <w:p>
+      <w:pPr>
+        <w:spacing w:after="0"/>
+        <w:rPr>
+          <w:rFonts w:ascii="Calibri" w:eastAsia="DejaVu Sans Condensed" w:hAnsi="Calibri" w:cs="DejaVu Sans Condensed"/>
+          <w:b/>
+          <w:bCs/>
+          <w:lang w:val="en-GB"/>
+        </w:rPr>
+      </w:pPr>
+    </w:p>
+    <w:p>
+      <w:pPr>
+        <w:spacing w:after="0"/>
+        <w:jc w:val="center"/>
+        <w:rPr>
+          <w:rFonts w:ascii="Calibri" w:eastAsia="DejaVu Sans Condensed" w:hAnsi="Calibri" w:cs="DejaVu Sans Condensed"/>
+          <w:b/>
+          <w:bCs/>
+          <w:lang w:val="en-GB"/>
+        </w:rPr>
+      </w:pPr>
+    </w:p>
+    <w:p>
+      <w:pPr>
+        <w:spacing w:after="0"/>
+        <w:jc w:val="center"/>
+        <w:rPr>
+          <w:rFonts w:ascii="Calibri" w:eastAsia="DejaVu Sans Condensed" w:hAnsi="Calibri" w:cs="DejaVu Sans Condensed"/>
+          <w:b/>
+          <w:bCs/>
+          <w:u w:val="single"/>
+          <w:lang w:val="en-GB"/>
+        </w:rPr>
+      </w:pPr>
+      <w:r>
+        <w:rPr>
+          <w:rFonts w:ascii="Calibri" w:eastAsia="DejaVu Sans Condensed" w:hAnsi="Calibri" w:cs="DejaVu Sans Condensed"/>
+          <w:b/>
+          <w:bCs/>
+          <w:noProof/>
+          <w:lang w:val="en-GB"/>
+        </w:rPr>
+        <w:lastRenderedPageBreak/>
+        <w:drawing>
+          <wp:inline distT="0" distB="0" distL="0" distR="0" wp14:anchorId="7E6FA7F4" wp14:editId="37FB646B">
+            <wp:extent cx="3784600" cy="2041300"/>
+            <wp:effectExtent l="0" t="0" r="6350" b="0"/>
+            <wp:docPr id="6" name="Imagem 6"/>
+            <wp:cNvGraphicFramePr>
+              <a:graphicFrameLocks xmlns:a="http://schemas.openxmlformats.org/drawingml/2006/main" noChangeAspect="1"/>
+            </wp:cNvGraphicFramePr>
+            <a:graphic xmlns:a="http://schemas.openxmlformats.org/drawingml/2006/main">
+              <a:graphicData uri="http://schemas.openxmlformats.org/drawingml/2006/picture">
+                <pic:pic xmlns:pic="http://schemas.openxmlformats.org/drawingml/2006/picture">
+                  <pic:nvPicPr>
+                    <pic:cNvPr id="6" name="jo0mocw.jpg"/>
+                    <pic:cNvPicPr/>
+                  </pic:nvPicPr>
+                  <pic:blipFill rotWithShape="1">
+                    <a:blip r:embed="rId6"/>
+                    <a:srcRect l="35506" t="48829" r="1204" b="4226"/>
+                    <a:stretch/>
+                  </pic:blipFill>
+                  <pic:spPr bwMode="auto">
+                    <a:xfrm>
+                      <a:off x="0" y="0"/>
+                      <a:ext cx="3826175" cy="2063725"/>
+                    </a:xfrm>
+                    <a:prstGeom prst="rect">
+                      <a:avLst/>
+                    </a:prstGeom>
+                    <a:ln>
+                      <a:noFill/>
+                    </a:ln>
+                    <a:extLst>
+                      <a:ext uri="{53640926-AAD7-44D8-BBD7-CCE9431645EC}">
+                        <a14:shadowObscured xmlns:a14="http://schemas.microsoft.com/office/drawing/2010/main"/>
+                      </a:ext>
+                    </a:extLst>
+                  </pic:spPr>
+                </pic:pic>
+              </a:graphicData>
+            </a:graphic>
+          </wp:inline>
+        </w:drawing>
+      </w:r>
+    </w:p>
+    <w:p>
+      <w:pPr>
+        <w:spacing w:after="0"/>
+        <w:jc w:val="center"/>
+        <w:rPr>
+          <w:rFonts w:ascii="Calibri" w:eastAsia="DejaVu Sans Condensed" w:hAnsi="Calibri" w:cs="DejaVu Sans Condensed"/>
+          <w:b/>
+          <w:bCs/>
+          <w:lang w:val="en-GB"/>
+        </w:rPr>
+      </w:pPr>
+    </w:p>
+    <w:p>
+      <w:pPr>
+        <w:keepNext/>
         <w:widowControl w:val="0"/>
+        <w:tabs>
+          <w:tab w:val="left" w:pos="0"/>
+        </w:tabs>
         <w:suppressAutoHyphens/>
-        <w:spacing w:after="120"/>
-        <w:jc w:val="both"/>
-        <w:rPr>
-          <w:rFonts w:ascii="Calibri" w:eastAsia="DejaVu Sans Condensed" w:hAnsi="Calibri"/>
-          <w:lang w:val="en-GB"/>
-        </w:rPr>
-      </w:pPr>
-      <w:r>
-        <w:rPr>
-          <w:rFonts w:ascii="Calibri" w:eastAsia="DejaVu Sans Condensed" w:hAnsi="Calibri"/>
-          <w:lang w:val="en-GB"/>
-        </w:rPr>
-        <w:t xml:space="preserve">Answered by both the </w:t>
-      </w:r>
-      <w:proofErr w:type="spellStart"/>
-      <w:r>
-        <w:rPr>
-          <w:rFonts w:ascii="Calibri" w:eastAsia="DejaVu Sans Condensed" w:hAnsi="Calibri"/>
-          <w:lang w:val="en-GB"/>
-        </w:rPr>
-        <w:t>chloropleth</w:t>
-      </w:r>
-      <w:proofErr w:type="spellEnd"/>
-      <w:r>
-        <w:rPr>
-          <w:rFonts w:ascii="Calibri" w:eastAsia="DejaVu Sans Condensed" w:hAnsi="Calibri"/>
-          <w:lang w:val="en-GB"/>
-        </w:rPr>
-        <w:t xml:space="preserve"> map and the scatter plot; it’s possible to search for countries in both.</w:t>
-      </w:r>
-    </w:p>
-    <w:p>
-      <w:pPr>
-        <w:pStyle w:val="ListParagraph"/>
-        <w:widowControl w:val="0"/>
-        <w:suppressAutoHyphens/>
-        <w:spacing w:after="120"/>
-        <w:jc w:val="both"/>
-        <w:rPr>
-          <w:rFonts w:ascii="Calibri" w:eastAsia="DejaVu Sans Condensed" w:hAnsi="Calibri"/>
-          <w:lang w:val="en-GB"/>
-        </w:rPr>
-      </w:pPr>
-    </w:p>
-    <w:p>
-      <w:pPr>
-        <w:pStyle w:val="ListParagraph"/>
+        <w:spacing w:before="240" w:after="120"/>
+        <w:ind w:left="360"/>
+        <w:outlineLvl w:val="3"/>
+        <w:rPr>
+          <w:rFonts w:ascii="Calibri" w:eastAsia="DejaVu Sans Condensed" w:hAnsi="Calibri" w:cs="DejaVu Sans Condensed"/>
+          <w:bCs/>
+          <w:sz w:val="22"/>
+          <w:szCs w:val="22"/>
+          <w:lang w:val="en-GB"/>
+        </w:rPr>
+      </w:pPr>
+      <w:r>
+        <w:rPr>
+          <w:rFonts w:ascii="Calibri" w:eastAsia="DejaVu Sans Condensed" w:hAnsi="Calibri" w:cs="DejaVu Sans Condensed"/>
+          <w:bCs/>
+          <w:sz w:val="22"/>
+          <w:szCs w:val="22"/>
+          <w:lang w:val="en-GB"/>
+        </w:rPr>
+        <w:t>Scatter plot answers the following questions:</w:t>
+      </w:r>
+    </w:p>
+    <w:p>
+      <w:pPr>
+        <w:pStyle w:val="PargrafodaLista"/>
+        <w:keepNext/>
         <w:widowControl w:val="0"/>
         <w:numPr>
           <w:ilvl w:val="0"/>
-          <w:numId w:val="12"/>
-        </w:numPr>
-        <w:suppressAutoHyphens/>
-        <w:spacing w:after="120"/>
-        <w:jc w:val="both"/>
-        <w:rPr>
-          <w:rFonts w:ascii="Calibri" w:eastAsia="DejaVu Sans Condensed" w:hAnsi="Calibri"/>
-          <w:lang w:val="en-GB"/>
-        </w:rPr>
-      </w:pPr>
-      <w:r>
-        <w:rPr>
-          <w:rFonts w:ascii="Calibri" w:eastAsia="DejaVu Sans Condensed" w:hAnsi="Calibri"/>
-          <w:b/>
-          <w:lang w:val="en-GB"/>
-        </w:rPr>
-        <w:t>Task 3</w:t>
-      </w:r>
-      <w:r>
-        <w:rPr>
-          <w:rFonts w:ascii="Calibri" w:eastAsia="DejaVu Sans Condensed" w:hAnsi="Calibri"/>
-          <w:b/>
-          <w:lang w:val="en-GB"/>
-        </w:rPr>
-        <w:t xml:space="preserve"> </w:t>
-      </w:r>
-      <w:r>
-        <w:rPr>
-          <w:rFonts w:ascii="Calibri" w:eastAsia="DejaVu Sans Condensed" w:hAnsi="Calibri"/>
-          <w:lang w:val="en-GB"/>
-        </w:rPr>
-        <w:t>(</w:t>
-      </w:r>
-      <w:r>
-        <w:rPr>
-          <w:rFonts w:ascii="Calibri" w:eastAsia="DejaVu Sans Condensed" w:hAnsi="Calibri"/>
-          <w:lang w:val="en-GB"/>
-        </w:rPr>
-        <w:t>Identify at what ages players earn more money</w:t>
-      </w:r>
-      <w:r>
-        <w:rPr>
-          <w:rFonts w:ascii="Calibri" w:eastAsia="DejaVu Sans Condensed" w:hAnsi="Calibri"/>
-          <w:lang w:val="en-GB"/>
-        </w:rPr>
-        <w:t>)</w:t>
-      </w:r>
-      <w:r>
-        <w:rPr>
-          <w:rFonts w:ascii="Calibri" w:eastAsia="DejaVu Sans Condensed" w:hAnsi="Calibri"/>
-          <w:lang w:val="en-GB"/>
-        </w:rPr>
-        <w:t>:</w:t>
-      </w:r>
-    </w:p>
-    <w:p>
-      <w:pPr>
-        <w:pStyle w:val="ListParagraph"/>
-        <w:widowControl w:val="0"/>
-        <w:suppressAutoHyphens/>
-        <w:spacing w:after="120"/>
-        <w:jc w:val="both"/>
-        <w:rPr>
-          <w:rFonts w:ascii="Calibri" w:eastAsia="DejaVu Sans Condensed" w:hAnsi="Calibri"/>
-          <w:lang w:val="en-GB"/>
-        </w:rPr>
-      </w:pPr>
-      <w:r>
-        <w:rPr>
-          <w:rFonts w:ascii="Calibri" w:eastAsia="DejaVu Sans Condensed" w:hAnsi="Calibri"/>
-          <w:lang w:val="en-GB"/>
-        </w:rPr>
-        <w:t>Answered by the bar chart. We added to this task since it’s also possible to filter this information by country.</w:t>
-      </w:r>
-    </w:p>
-    <w:p>
-      <w:pPr>
-        <w:pStyle w:val="ListParagraph"/>
-        <w:widowControl w:val="0"/>
-        <w:suppressAutoHyphens/>
-        <w:spacing w:after="120"/>
-        <w:jc w:val="both"/>
-        <w:rPr>
-          <w:rFonts w:ascii="Calibri" w:eastAsia="DejaVu Sans Condensed" w:hAnsi="Calibri"/>
-          <w:lang w:val="en-GB"/>
-        </w:rPr>
-      </w:pPr>
-    </w:p>
-    <w:p>
-      <w:pPr>
-        <w:pStyle w:val="ListParagraph"/>
-        <w:widowControl w:val="0"/>
-        <w:numPr>
-          <w:ilvl w:val="0"/>
-          <w:numId w:val="12"/>
-        </w:numPr>
-        <w:suppressAutoHyphens/>
-        <w:spacing w:after="120"/>
-        <w:jc w:val="both"/>
-        <w:rPr>
-          <w:rFonts w:ascii="Calibri" w:eastAsia="DejaVu Sans Condensed" w:hAnsi="Calibri"/>
-          <w:lang w:val="en-GB"/>
-        </w:rPr>
-      </w:pPr>
-      <w:r>
-        <w:rPr>
-          <w:rFonts w:ascii="Calibri" w:eastAsia="DejaVu Sans Condensed" w:hAnsi="Calibri"/>
-          <w:b/>
-          <w:lang w:val="en-GB"/>
-        </w:rPr>
-        <w:lastRenderedPageBreak/>
-        <w:t>Task 4</w:t>
-      </w:r>
-      <w:r>
-        <w:rPr>
-          <w:rFonts w:ascii="Calibri" w:eastAsia="DejaVu Sans Condensed" w:hAnsi="Calibri"/>
-          <w:b/>
-          <w:lang w:val="en-GB"/>
-        </w:rPr>
-        <w:t xml:space="preserve"> </w:t>
-      </w:r>
-      <w:r>
-        <w:rPr>
-          <w:rFonts w:ascii="Calibri" w:eastAsia="DejaVu Sans Condensed" w:hAnsi="Calibri"/>
-          <w:lang w:val="en-GB"/>
-        </w:rPr>
-        <w:t>(</w:t>
-      </w:r>
-      <w:r>
-        <w:rPr>
-          <w:rFonts w:ascii="Calibri" w:eastAsia="DejaVu Sans Condensed" w:hAnsi="Calibri"/>
-          <w:lang w:val="en-GB"/>
-        </w:rPr>
-        <w:t>Compare different organisations</w:t>
-      </w:r>
-      <w:r>
-        <w:rPr>
-          <w:rFonts w:ascii="Calibri" w:eastAsia="DejaVu Sans Condensed" w:hAnsi="Calibri"/>
-          <w:lang w:val="en-GB"/>
-        </w:rPr>
-        <w:t>)</w:t>
-      </w:r>
-      <w:r>
-        <w:rPr>
-          <w:rFonts w:ascii="Calibri" w:eastAsia="DejaVu Sans Condensed" w:hAnsi="Calibri"/>
-          <w:lang w:val="en-GB"/>
-        </w:rPr>
-        <w:t>:</w:t>
-      </w:r>
-    </w:p>
-    <w:p>
-      <w:pPr>
-        <w:pStyle w:val="ListParagraph"/>
-        <w:widowControl w:val="0"/>
-        <w:suppressAutoHyphens/>
-        <w:spacing w:after="120"/>
-        <w:jc w:val="both"/>
-        <w:rPr>
-          <w:rFonts w:ascii="Calibri" w:eastAsia="DejaVu Sans Condensed" w:hAnsi="Calibri"/>
-          <w:lang w:val="en-GB"/>
-        </w:rPr>
-      </w:pPr>
-      <w:r>
-        <w:rPr>
-          <w:rFonts w:ascii="Calibri" w:eastAsia="DejaVu Sans Condensed" w:hAnsi="Calibri"/>
-          <w:lang w:val="en-GB"/>
-        </w:rPr>
-        <w:t>Answered by bar chart.</w:t>
-      </w:r>
-    </w:p>
-    <w:p>
-      <w:pPr>
-        <w:pStyle w:val="ListParagraph"/>
-        <w:widowControl w:val="0"/>
-        <w:suppressAutoHyphens/>
-        <w:spacing w:after="120"/>
-        <w:jc w:val="both"/>
-        <w:rPr>
-          <w:rFonts w:ascii="Calibri" w:eastAsia="DejaVu Sans Condensed" w:hAnsi="Calibri"/>
-          <w:lang w:val="en-GB"/>
-        </w:rPr>
-      </w:pPr>
-    </w:p>
-    <w:p>
-      <w:pPr>
-        <w:pStyle w:val="ListParagraph"/>
-        <w:widowControl w:val="0"/>
-        <w:numPr>
-          <w:ilvl w:val="0"/>
-          <w:numId w:val="12"/>
-        </w:numPr>
-        <w:suppressAutoHyphens/>
-        <w:spacing w:after="120"/>
-        <w:jc w:val="both"/>
-        <w:rPr>
-          <w:rFonts w:ascii="Calibri" w:eastAsia="DejaVu Sans Condensed" w:hAnsi="Calibri"/>
-          <w:lang w:val="en-GB"/>
-        </w:rPr>
-      </w:pPr>
-      <w:r>
-        <w:rPr>
-          <w:rFonts w:ascii="Calibri" w:eastAsia="DejaVu Sans Condensed" w:hAnsi="Calibri"/>
-          <w:b/>
-          <w:lang w:val="en-GB"/>
-        </w:rPr>
-        <w:t>Task 5</w:t>
-      </w:r>
-      <w:r>
-        <w:rPr>
-          <w:rFonts w:ascii="Calibri" w:eastAsia="DejaVu Sans Condensed" w:hAnsi="Calibri"/>
-          <w:b/>
-          <w:lang w:val="en-GB"/>
-        </w:rPr>
-        <w:t xml:space="preserve"> </w:t>
-      </w:r>
-      <w:r>
-        <w:rPr>
-          <w:rFonts w:ascii="Calibri" w:eastAsia="DejaVu Sans Condensed" w:hAnsi="Calibri"/>
-          <w:lang w:val="en-GB"/>
-        </w:rPr>
-        <w:t>(</w:t>
-      </w:r>
-      <w:r>
-        <w:rPr>
-          <w:rFonts w:ascii="Calibri" w:eastAsia="DejaVu Sans Condensed" w:hAnsi="Calibri"/>
-          <w:lang w:val="en-GB"/>
-        </w:rPr>
-        <w:t>Compare different games and their earnings</w:t>
-      </w:r>
-      <w:r>
-        <w:rPr>
-          <w:rFonts w:ascii="Calibri" w:eastAsia="DejaVu Sans Condensed" w:hAnsi="Calibri"/>
-          <w:lang w:val="en-GB"/>
-        </w:rPr>
-        <w:t>)</w:t>
-      </w:r>
-      <w:r>
-        <w:rPr>
-          <w:rFonts w:ascii="Calibri" w:eastAsia="DejaVu Sans Condensed" w:hAnsi="Calibri"/>
-          <w:lang w:val="en-GB"/>
-        </w:rPr>
-        <w:t>:</w:t>
-      </w:r>
-    </w:p>
-    <w:p>
-      <w:pPr>
-        <w:pStyle w:val="ListParagraph"/>
-        <w:widowControl w:val="0"/>
-        <w:suppressAutoHyphens/>
-        <w:spacing w:after="120"/>
-        <w:jc w:val="both"/>
-        <w:rPr>
-          <w:rFonts w:ascii="Calibri" w:eastAsia="DejaVu Sans Condensed" w:hAnsi="Calibri"/>
-          <w:lang w:val="en-GB"/>
-        </w:rPr>
-      </w:pPr>
-      <w:r>
-        <w:rPr>
-          <w:rFonts w:ascii="Calibri" w:eastAsia="DejaVu Sans Condensed" w:hAnsi="Calibri"/>
-          <w:lang w:val="en-GB"/>
-        </w:rPr>
-        <w:t>Answered by bar chart.</w:t>
-      </w:r>
-    </w:p>
-    <w:p>
-      <w:pPr>
-        <w:pStyle w:val="ListParagraph"/>
-        <w:widowControl w:val="0"/>
-        <w:suppressAutoHyphens/>
-        <w:spacing w:after="120"/>
-        <w:jc w:val="both"/>
-        <w:rPr>
-          <w:rFonts w:ascii="Calibri" w:eastAsia="DejaVu Sans Condensed" w:hAnsi="Calibri"/>
-          <w:lang w:val="en-GB"/>
-        </w:rPr>
-      </w:pPr>
-      <w:bookmarkStart w:id="0" w:name="_GoBack"/>
-      <w:bookmarkEnd w:id="0"/>
-    </w:p>
-    <w:p>
-      <w:pPr>
-        <w:pStyle w:val="ListParagraph"/>
-        <w:widowControl w:val="0"/>
-        <w:numPr>
-          <w:ilvl w:val="0"/>
-          <w:numId w:val="12"/>
-        </w:numPr>
-        <w:suppressAutoHyphens/>
-        <w:spacing w:after="120"/>
-        <w:jc w:val="both"/>
-        <w:rPr>
-          <w:rFonts w:ascii="Calibri" w:eastAsia="DejaVu Sans Condensed" w:hAnsi="Calibri"/>
-          <w:lang w:val="en-GB"/>
-        </w:rPr>
-      </w:pPr>
-      <w:r>
-        <w:rPr>
-          <w:rFonts w:ascii="Calibri" w:eastAsia="DejaVu Sans Condensed" w:hAnsi="Calibri"/>
-          <w:b/>
-          <w:lang w:val="en-GB"/>
-        </w:rPr>
-        <w:t>Task 6</w:t>
-      </w:r>
-      <w:r>
-        <w:rPr>
-          <w:rFonts w:ascii="Calibri" w:eastAsia="DejaVu Sans Condensed" w:hAnsi="Calibri"/>
-          <w:b/>
-          <w:lang w:val="en-GB"/>
-        </w:rPr>
-        <w:t xml:space="preserve"> </w:t>
-      </w:r>
-      <w:r>
-        <w:rPr>
-          <w:rFonts w:ascii="Calibri" w:eastAsia="DejaVu Sans Condensed" w:hAnsi="Calibri"/>
-          <w:lang w:val="en-GB"/>
-        </w:rPr>
-        <w:t>(</w:t>
-      </w:r>
-      <w:r>
-        <w:rPr>
-          <w:rFonts w:ascii="Calibri" w:eastAsia="DejaVu Sans Condensed" w:hAnsi="Calibri"/>
-          <w:lang w:val="en-GB"/>
-        </w:rPr>
-        <w:t>Compare at which months tournaments were held</w:t>
-      </w:r>
-      <w:r>
-        <w:rPr>
-          <w:rFonts w:ascii="Calibri" w:eastAsia="DejaVu Sans Condensed" w:hAnsi="Calibri"/>
-          <w:lang w:val="en-GB"/>
-        </w:rPr>
-        <w:t>)</w:t>
-      </w:r>
-      <w:r>
-        <w:rPr>
-          <w:rFonts w:ascii="Calibri" w:eastAsia="DejaVu Sans Condensed" w:hAnsi="Calibri"/>
-          <w:lang w:val="en-GB"/>
-        </w:rPr>
-        <w:t>:</w:t>
-      </w:r>
-    </w:p>
-    <w:p>
-      <w:pPr>
-        <w:pStyle w:val="ListParagraph"/>
-        <w:widowControl w:val="0"/>
-        <w:suppressAutoHyphens/>
-        <w:spacing w:after="120"/>
-        <w:jc w:val="both"/>
-        <w:rPr>
-          <w:rFonts w:ascii="Calibri" w:eastAsia="DejaVu Sans Condensed" w:hAnsi="Calibri"/>
-          <w:lang w:val="en-GB"/>
-        </w:rPr>
-      </w:pPr>
-      <w:r>
-        <w:rPr>
-          <w:rFonts w:ascii="Calibri" w:eastAsia="DejaVu Sans Condensed" w:hAnsi="Calibri"/>
-          <w:lang w:val="en-GB"/>
-        </w:rPr>
-        <w:t>Answered by the heatmap.</w:t>
-      </w:r>
-    </w:p>
-    <w:p>
-      <w:pPr>
-        <w:keepNext/>
-        <w:widowControl w:val="0"/>
-        <w:numPr>
-          <w:ilvl w:val="3"/>
-          <w:numId w:val="1"/>
+          <w:numId w:val="13"/>
         </w:numPr>
         <w:tabs>
           <w:tab w:val="left" w:pos="0"/>
@@ -1247,20 +1241,257 @@
         <w:outlineLvl w:val="3"/>
         <w:rPr>
           <w:rFonts w:ascii="Calibri" w:eastAsia="DejaVu Sans Condensed" w:hAnsi="Calibri" w:cs="DejaVu Sans Condensed"/>
+          <w:bCs/>
+          <w:sz w:val="22"/>
+          <w:szCs w:val="22"/>
+          <w:lang w:val="en-GB"/>
+        </w:rPr>
+      </w:pPr>
+      <w:r>
+        <w:rPr>
+          <w:rFonts w:ascii="Calibri" w:eastAsia="DejaVu Sans Condensed" w:hAnsi="Calibri" w:cs="DejaVu Sans Condensed"/>
           <w:b/>
           <w:bCs/>
-          <w:lang w:val="en-GB"/>
-        </w:rPr>
-      </w:pPr>
+          <w:sz w:val="22"/>
+          <w:szCs w:val="22"/>
+          <w:lang w:val="en-GB"/>
+        </w:rPr>
+        <w:t>How does unemployment correlate with player earnings?</w:t>
+      </w:r>
     </w:p>
     <w:p>
       <w:pPr>
         <w:spacing w:after="0"/>
+        <w:jc w:val="center"/>
+        <w:rPr>
+          <w:rFonts w:ascii="Calibri" w:eastAsia="DejaVu Sans Condensed" w:hAnsi="Calibri" w:cs="DejaVu Sans Condensed"/>
+          <w:b/>
+          <w:bCs/>
+          <w:lang w:val="en-GB"/>
+        </w:rPr>
+      </w:pPr>
+    </w:p>
+    <w:p>
+      <w:pPr>
+        <w:spacing w:after="0"/>
+        <w:jc w:val="center"/>
+        <w:rPr>
+          <w:rFonts w:ascii="Calibri" w:eastAsia="DejaVu Sans Condensed" w:hAnsi="Calibri" w:cs="DejaVu Sans Condensed"/>
+          <w:b/>
+          <w:bCs/>
+          <w:sz w:val="22"/>
+          <w:szCs w:val="22"/>
+          <w:lang w:val="en-GB"/>
+        </w:rPr>
+      </w:pPr>
+      <w:r>
+        <w:rPr>
+          <w:rFonts w:ascii="Calibri" w:eastAsia="DejaVu Sans Condensed" w:hAnsi="Calibri" w:cs="DejaVu Sans Condensed"/>
+          <w:b/>
+          <w:bCs/>
+          <w:noProof/>
+        </w:rPr>
+        <w:drawing>
+          <wp:inline distT="0" distB="0" distL="0" distR="0" wp14:anchorId="09000F48" wp14:editId="4CE69A24">
+            <wp:extent cx="2171700" cy="2125980"/>
+            <wp:effectExtent l="0" t="0" r="0" b="7620"/>
+            <wp:docPr id="4" name="Imagem 4"/>
+            <wp:cNvGraphicFramePr>
+              <a:graphicFrameLocks xmlns:a="http://schemas.openxmlformats.org/drawingml/2006/main" noChangeAspect="1"/>
+            </wp:cNvGraphicFramePr>
+            <a:graphic xmlns:a="http://schemas.openxmlformats.org/drawingml/2006/main">
+              <a:graphicData uri="http://schemas.openxmlformats.org/drawingml/2006/picture">
+                <pic:pic xmlns:pic="http://schemas.openxmlformats.org/drawingml/2006/picture">
+                  <pic:nvPicPr>
+                    <pic:cNvPr id="1" name="lanlcVj.jpg"/>
+                    <pic:cNvPicPr/>
+                  </pic:nvPicPr>
+                  <pic:blipFill rotWithShape="1">
+                    <a:blip r:embed="rId5"/>
+                    <a:srcRect t="49514" r="64493" b="2684"/>
+                    <a:stretch/>
+                  </pic:blipFill>
+                  <pic:spPr bwMode="auto">
+                    <a:xfrm>
+                      <a:off x="0" y="0"/>
+                      <a:ext cx="2171700" cy="2125980"/>
+                    </a:xfrm>
+                    <a:prstGeom prst="rect">
+                      <a:avLst/>
+                    </a:prstGeom>
+                    <a:ln>
+                      <a:noFill/>
+                    </a:ln>
+                    <a:extLst>
+                      <a:ext uri="{53640926-AAD7-44D8-BBD7-CCE9431645EC}">
+                        <a14:shadowObscured xmlns:a14="http://schemas.microsoft.com/office/drawing/2010/main"/>
+                      </a:ext>
+                    </a:extLst>
+                  </pic:spPr>
+                </pic:pic>
+              </a:graphicData>
+            </a:graphic>
+          </wp:inline>
+        </w:drawing>
+      </w:r>
+    </w:p>
+    <w:p>
+      <w:pPr>
+        <w:keepNext/>
+        <w:widowControl w:val="0"/>
+        <w:tabs>
+          <w:tab w:val="left" w:pos="0"/>
+        </w:tabs>
+        <w:suppressAutoHyphens/>
+        <w:spacing w:before="240" w:after="120"/>
+        <w:ind w:left="360"/>
+        <w:outlineLvl w:val="3"/>
+        <w:rPr>
+          <w:rFonts w:ascii="Calibri" w:eastAsia="DejaVu Sans Condensed" w:hAnsi="Calibri" w:cs="DejaVu Sans Condensed"/>
+          <w:bCs/>
+          <w:sz w:val="22"/>
+          <w:szCs w:val="22"/>
+          <w:lang w:val="en-GB"/>
+        </w:rPr>
+      </w:pPr>
+      <w:r>
+        <w:rPr>
+          <w:rFonts w:ascii="Calibri" w:eastAsia="DejaVu Sans Condensed" w:hAnsi="Calibri" w:cs="DejaVu Sans Condensed"/>
+          <w:bCs/>
+          <w:sz w:val="22"/>
+          <w:szCs w:val="22"/>
+          <w:lang w:val="en-GB"/>
+        </w:rPr>
+        <w:t>Heat Map</w:t>
+      </w:r>
+      <w:r>
+        <w:rPr>
+          <w:rFonts w:ascii="Calibri" w:eastAsia="DejaVu Sans Condensed" w:hAnsi="Calibri" w:cs="DejaVu Sans Condensed"/>
+          <w:bCs/>
+          <w:sz w:val="22"/>
+          <w:szCs w:val="22"/>
+          <w:lang w:val="en-GB"/>
+        </w:rPr>
+        <w:t xml:space="preserve"> answers the following questions:</w:t>
+      </w:r>
+    </w:p>
+    <w:p>
+      <w:pPr>
+        <w:spacing w:after="0"/>
+        <w:jc w:val="center"/>
+        <w:rPr>
+          <w:rFonts w:ascii="Calibri" w:eastAsia="DejaVu Sans Condensed" w:hAnsi="Calibri" w:cs="DejaVu Sans Condensed"/>
+          <w:b/>
+          <w:bCs/>
+          <w:sz w:val="22"/>
+          <w:szCs w:val="22"/>
+          <w:lang w:val="en-GB"/>
+        </w:rPr>
+      </w:pPr>
+    </w:p>
+    <w:p>
+      <w:pPr>
+        <w:pStyle w:val="PargrafodaLista"/>
+        <w:numPr>
+          <w:ilvl w:val="0"/>
+          <w:numId w:val="13"/>
+        </w:numPr>
+        <w:spacing w:after="0"/>
+        <w:rPr>
+          <w:rFonts w:ascii="Calibri" w:eastAsia="DejaVu Sans Condensed" w:hAnsi="Calibri" w:cs="DejaVu Sans Condensed"/>
+          <w:b/>
+          <w:bCs/>
+          <w:sz w:val="22"/>
+          <w:szCs w:val="22"/>
+          <w:lang w:val="en-GB"/>
+        </w:rPr>
+      </w:pPr>
+      <w:r>
+        <w:rPr>
+          <w:rFonts w:ascii="Calibri" w:eastAsia="DejaVu Sans Condensed" w:hAnsi="Calibri" w:cs="DejaVu Sans Condensed"/>
+          <w:b/>
+          <w:bCs/>
+          <w:sz w:val="22"/>
+          <w:szCs w:val="22"/>
+          <w:lang w:val="en-GB"/>
+        </w:rPr>
+        <w:t>What months are the most active in esports?</w:t>
+      </w:r>
+    </w:p>
+    <w:p>
+      <w:pPr>
+        <w:pStyle w:val="PargrafodaLista"/>
+        <w:spacing w:after="0"/>
+        <w:ind w:left="1080"/>
+        <w:rPr>
+          <w:rFonts w:ascii="Calibri" w:eastAsia="DejaVu Sans Condensed" w:hAnsi="Calibri" w:cs="DejaVu Sans Condensed"/>
+          <w:b/>
+          <w:bCs/>
+          <w:sz w:val="22"/>
+          <w:szCs w:val="22"/>
+          <w:lang w:val="en-GB"/>
+        </w:rPr>
+      </w:pPr>
+    </w:p>
+    <w:p>
+      <w:pPr>
+        <w:spacing w:after="0"/>
+        <w:jc w:val="center"/>
         <w:rPr>
           <w:rFonts w:ascii="Courier New" w:hAnsi="Courier New" w:cs="Courier New"/>
           <w:sz w:val="18"/>
         </w:rPr>
       </w:pPr>
+      <w:r>
+        <w:rPr>
+          <w:rFonts w:ascii="Calibri" w:eastAsia="DejaVu Sans Condensed" w:hAnsi="Calibri" w:cs="DejaVu Sans Condensed"/>
+          <w:b/>
+          <w:bCs/>
+          <w:noProof/>
+        </w:rPr>
+        <w:drawing>
+          <wp:inline distT="0" distB="0" distL="0" distR="0" wp14:anchorId="2EB169C3" wp14:editId="67333521">
+            <wp:extent cx="2125980" cy="2156460"/>
+            <wp:effectExtent l="0" t="0" r="7620" b="0"/>
+            <wp:docPr id="3" name="Imagem 3"/>
+            <wp:cNvGraphicFramePr>
+              <a:graphicFrameLocks xmlns:a="http://schemas.openxmlformats.org/drawingml/2006/main" noChangeAspect="1"/>
+            </wp:cNvGraphicFramePr>
+            <a:graphic xmlns:a="http://schemas.openxmlformats.org/drawingml/2006/main">
+              <a:graphicData uri="http://schemas.openxmlformats.org/drawingml/2006/picture">
+                <pic:pic xmlns:pic="http://schemas.openxmlformats.org/drawingml/2006/picture">
+                  <pic:nvPicPr>
+                    <pic:cNvPr id="1" name="lanlcVj.jpg"/>
+                    <pic:cNvPicPr/>
+                  </pic:nvPicPr>
+                  <pic:blipFill rotWithShape="1">
+                    <a:blip r:embed="rId5"/>
+                    <a:srcRect l="64410" r="831" b="51513"/>
+                    <a:stretch/>
+                  </pic:blipFill>
+                  <pic:spPr bwMode="auto">
+                    <a:xfrm>
+                      <a:off x="0" y="0"/>
+                      <a:ext cx="2125980" cy="2156460"/>
+                    </a:xfrm>
+                    <a:prstGeom prst="rect">
+                      <a:avLst/>
+                    </a:prstGeom>
+                    <a:ln>
+                      <a:noFill/>
+                    </a:ln>
+                    <a:extLst>
+                      <a:ext uri="{53640926-AAD7-44D8-BBD7-CCE9431645EC}">
+                        <a14:shadowObscured xmlns:a14="http://schemas.microsoft.com/office/drawing/2010/main"/>
+                      </a:ext>
+                    </a:extLst>
+                  </pic:spPr>
+                </pic:pic>
+              </a:graphicData>
+            </a:graphic>
+          </wp:inline>
+        </w:drawing>
+      </w:r>
     </w:p>
     <w:sectPr>
       <w:pgSz w:w="11900" w:h="16840"/>
@@ -2341,6 +2572,119 @@
     </w:lvl>
   </w:abstractNum>
   <w:abstractNum w:abstractNumId="8" w15:restartNumberingAfterBreak="0">
+    <w:nsid w:val="2DF66C4B"/>
+    <w:multiLevelType w:val="hybridMultilevel"/>
+    <w:tmpl w:val="7F9AD1BE"/>
+    <w:lvl w:ilvl="0" w:tplc="08160001">
+      <w:start w:val="1"/>
+      <w:numFmt w:val="bullet"/>
+      <w:lvlText w:val=""/>
+      <w:lvlJc w:val="left"/>
+      <w:pPr>
+        <w:ind w:left="720" w:hanging="360"/>
+      </w:pPr>
+      <w:rPr>
+        <w:rFonts w:ascii="Symbol" w:hAnsi="Symbol" w:hint="default"/>
+      </w:rPr>
+    </w:lvl>
+    <w:lvl w:ilvl="1" w:tplc="08160003">
+      <w:start w:val="1"/>
+      <w:numFmt w:val="bullet"/>
+      <w:lvlText w:val="o"/>
+      <w:lvlJc w:val="left"/>
+      <w:pPr>
+        <w:ind w:left="1440" w:hanging="360"/>
+      </w:pPr>
+      <w:rPr>
+        <w:rFonts w:ascii="Courier New" w:hAnsi="Courier New" w:cs="Courier New" w:hint="default"/>
+      </w:rPr>
+    </w:lvl>
+    <w:lvl w:ilvl="2" w:tplc="08160005" w:tentative="1">
+      <w:start w:val="1"/>
+      <w:numFmt w:val="bullet"/>
+      <w:lvlText w:val=""/>
+      <w:lvlJc w:val="left"/>
+      <w:pPr>
+        <w:ind w:left="2160" w:hanging="360"/>
+      </w:pPr>
+      <w:rPr>
+        <w:rFonts w:ascii="Wingdings" w:hAnsi="Wingdings" w:hint="default"/>
+      </w:rPr>
+    </w:lvl>
+    <w:lvl w:ilvl="3" w:tplc="08160001" w:tentative="1">
+      <w:start w:val="1"/>
+      <w:numFmt w:val="bullet"/>
+      <w:lvlText w:val=""/>
+      <w:lvlJc w:val="left"/>
+      <w:pPr>
+        <w:ind w:left="2880" w:hanging="360"/>
+      </w:pPr>
+      <w:rPr>
+        <w:rFonts w:ascii="Symbol" w:hAnsi="Symbol" w:hint="default"/>
+      </w:rPr>
+    </w:lvl>
+    <w:lvl w:ilvl="4" w:tplc="08160003" w:tentative="1">
+      <w:start w:val="1"/>
+      <w:numFmt w:val="bullet"/>
+      <w:lvlText w:val="o"/>
+      <w:lvlJc w:val="left"/>
+      <w:pPr>
+        <w:ind w:left="3600" w:hanging="360"/>
+      </w:pPr>
+      <w:rPr>
+        <w:rFonts w:ascii="Courier New" w:hAnsi="Courier New" w:cs="Courier New" w:hint="default"/>
+      </w:rPr>
+    </w:lvl>
+    <w:lvl w:ilvl="5" w:tplc="08160005" w:tentative="1">
+      <w:start w:val="1"/>
+      <w:numFmt w:val="bullet"/>
+      <w:lvlText w:val=""/>
+      <w:lvlJc w:val="left"/>
+      <w:pPr>
+        <w:ind w:left="4320" w:hanging="360"/>
+      </w:pPr>
+      <w:rPr>
+        <w:rFonts w:ascii="Wingdings" w:hAnsi="Wingdings" w:hint="default"/>
+      </w:rPr>
+    </w:lvl>
+    <w:lvl w:ilvl="6" w:tplc="08160001" w:tentative="1">
+      <w:start w:val="1"/>
+      <w:numFmt w:val="bullet"/>
+      <w:lvlText w:val=""/>
+      <w:lvlJc w:val="left"/>
+      <w:pPr>
+        <w:ind w:left="5040" w:hanging="360"/>
+      </w:pPr>
+      <w:rPr>
+        <w:rFonts w:ascii="Symbol" w:hAnsi="Symbol" w:hint="default"/>
+      </w:rPr>
+    </w:lvl>
+    <w:lvl w:ilvl="7" w:tplc="08160003" w:tentative="1">
+      <w:start w:val="1"/>
+      <w:numFmt w:val="bullet"/>
+      <w:lvlText w:val="o"/>
+      <w:lvlJc w:val="left"/>
+      <w:pPr>
+        <w:ind w:left="5760" w:hanging="360"/>
+      </w:pPr>
+      <w:rPr>
+        <w:rFonts w:ascii="Courier New" w:hAnsi="Courier New" w:cs="Courier New" w:hint="default"/>
+      </w:rPr>
+    </w:lvl>
+    <w:lvl w:ilvl="8" w:tplc="08160005" w:tentative="1">
+      <w:start w:val="1"/>
+      <w:numFmt w:val="bullet"/>
+      <w:lvlText w:val=""/>
+      <w:lvlJc w:val="left"/>
+      <w:pPr>
+        <w:ind w:left="6480" w:hanging="360"/>
+      </w:pPr>
+      <w:rPr>
+        <w:rFonts w:ascii="Wingdings" w:hAnsi="Wingdings" w:hint="default"/>
+      </w:rPr>
+    </w:lvl>
+  </w:abstractNum>
+  <w:abstractNum w:abstractNumId="9" w15:restartNumberingAfterBreak="0">
     <w:nsid w:val="4AB36C3C"/>
     <w:multiLevelType w:val="hybridMultilevel"/>
     <w:tmpl w:val="327C2038"/>
@@ -2426,7 +2770,7 @@
       </w:pPr>
     </w:lvl>
   </w:abstractNum>
-  <w:abstractNum w:abstractNumId="9" w15:restartNumberingAfterBreak="0">
+  <w:abstractNum w:abstractNumId="10" w15:restartNumberingAfterBreak="0">
     <w:nsid w:val="4CAF190F"/>
     <w:multiLevelType w:val="hybridMultilevel"/>
     <w:tmpl w:val="C6DEAE7C"/>
@@ -2539,7 +2883,7 @@
       </w:rPr>
     </w:lvl>
   </w:abstractNum>
-  <w:abstractNum w:abstractNumId="10" w15:restartNumberingAfterBreak="0">
+  <w:abstractNum w:abstractNumId="11" w15:restartNumberingAfterBreak="0">
     <w:nsid w:val="52902555"/>
     <w:multiLevelType w:val="hybridMultilevel"/>
     <w:tmpl w:val="E3E8FE72"/>
@@ -2652,113 +2996,113 @@
       </w:rPr>
     </w:lvl>
   </w:abstractNum>
-  <w:abstractNum w:abstractNumId="11" w15:restartNumberingAfterBreak="0">
-    <w:nsid w:val="74A834DA"/>
+  <w:abstractNum w:abstractNumId="12" w15:restartNumberingAfterBreak="0">
+    <w:nsid w:val="64571D32"/>
     <w:multiLevelType w:val="hybridMultilevel"/>
-    <w:tmpl w:val="B7FCC1F6"/>
-    <w:lvl w:ilvl="0" w:tplc="08160001">
+    <w:tmpl w:val="D060866E"/>
+    <w:lvl w:ilvl="0" w:tplc="04090001">
       <w:start w:val="1"/>
       <w:numFmt w:val="bullet"/>
       <w:lvlText w:val=""/>
       <w:lvlJc w:val="left"/>
       <w:pPr>
-        <w:ind w:left="720" w:hanging="360"/>
+        <w:ind w:left="1080" w:hanging="360"/>
       </w:pPr>
       <w:rPr>
         <w:rFonts w:ascii="Symbol" w:hAnsi="Symbol" w:hint="default"/>
       </w:rPr>
     </w:lvl>
-    <w:lvl w:ilvl="1" w:tplc="08160003">
+    <w:lvl w:ilvl="1" w:tplc="04090003" w:tentative="1">
       <w:start w:val="1"/>
       <w:numFmt w:val="bullet"/>
       <w:lvlText w:val="o"/>
       <w:lvlJc w:val="left"/>
       <w:pPr>
-        <w:ind w:left="1440" w:hanging="360"/>
+        <w:ind w:left="1800" w:hanging="360"/>
       </w:pPr>
       <w:rPr>
         <w:rFonts w:ascii="Courier New" w:hAnsi="Courier New" w:cs="Courier New" w:hint="default"/>
       </w:rPr>
     </w:lvl>
-    <w:lvl w:ilvl="2" w:tplc="08160005" w:tentative="1">
+    <w:lvl w:ilvl="2" w:tplc="04090005" w:tentative="1">
       <w:start w:val="1"/>
       <w:numFmt w:val="bullet"/>
       <w:lvlText w:val=""/>
       <w:lvlJc w:val="left"/>
       <w:pPr>
-        <w:ind w:left="2160" w:hanging="360"/>
+        <w:ind w:left="2520" w:hanging="360"/>
       </w:pPr>
       <w:rPr>
         <w:rFonts w:ascii="Wingdings" w:hAnsi="Wingdings" w:hint="default"/>
       </w:rPr>
     </w:lvl>
-    <w:lvl w:ilvl="3" w:tplc="08160001" w:tentative="1">
+    <w:lvl w:ilvl="3" w:tplc="04090001" w:tentative="1">
       <w:start w:val="1"/>
       <w:numFmt w:val="bullet"/>
       <w:lvlText w:val=""/>
       <w:lvlJc w:val="left"/>
       <w:pPr>
-        <w:ind w:left="2880" w:hanging="360"/>
+        <w:ind w:left="3240" w:hanging="360"/>
       </w:pPr>
       <w:rPr>
         <w:rFonts w:ascii="Symbol" w:hAnsi="Symbol" w:hint="default"/>
       </w:rPr>
     </w:lvl>
-    <w:lvl w:ilvl="4" w:tplc="08160003" w:tentative="1">
+    <w:lvl w:ilvl="4" w:tplc="04090003" w:tentative="1">
       <w:start w:val="1"/>
       <w:numFmt w:val="bullet"/>
       <w:lvlText w:val="o"/>
       <w:lvlJc w:val="left"/>
       <w:pPr>
-        <w:ind w:left="3600" w:hanging="360"/>
+        <w:ind w:left="3960" w:hanging="360"/>
       </w:pPr>
       <w:rPr>
         <w:rFonts w:ascii="Courier New" w:hAnsi="Courier New" w:cs="Courier New" w:hint="default"/>
       </w:rPr>
     </w:lvl>
-    <w:lvl w:ilvl="5" w:tplc="08160005" w:tentative="1">
+    <w:lvl w:ilvl="5" w:tplc="04090005" w:tentative="1">
       <w:start w:val="1"/>
       <w:numFmt w:val="bullet"/>
       <w:lvlText w:val=""/>
       <w:lvlJc w:val="left"/>
       <w:pPr>
-        <w:ind w:left="4320" w:hanging="360"/>
+        <w:ind w:left="4680" w:hanging="360"/>
       </w:pPr>
       <w:rPr>
         <w:rFonts w:ascii="Wingdings" w:hAnsi="Wingdings" w:hint="default"/>
       </w:rPr>
     </w:lvl>
-    <w:lvl w:ilvl="6" w:tplc="08160001" w:tentative="1">
+    <w:lvl w:ilvl="6" w:tplc="04090001" w:tentative="1">
       <w:start w:val="1"/>
       <w:numFmt w:val="bullet"/>
       <w:lvlText w:val=""/>
       <w:lvlJc w:val="left"/>
       <w:pPr>
-        <w:ind w:left="5040" w:hanging="360"/>
+        <w:ind w:left="5400" w:hanging="360"/>
       </w:pPr>
       <w:rPr>
         <w:rFonts w:ascii="Symbol" w:hAnsi="Symbol" w:hint="default"/>
       </w:rPr>
     </w:lvl>
-    <w:lvl w:ilvl="7" w:tplc="08160003" w:tentative="1">
+    <w:lvl w:ilvl="7" w:tplc="04090003" w:tentative="1">
       <w:start w:val="1"/>
       <w:numFmt w:val="bullet"/>
       <w:lvlText w:val="o"/>
       <w:lvlJc w:val="left"/>
       <w:pPr>
-        <w:ind w:left="5760" w:hanging="360"/>
+        <w:ind w:left="6120" w:hanging="360"/>
       </w:pPr>
       <w:rPr>
         <w:rFonts w:ascii="Courier New" w:hAnsi="Courier New" w:cs="Courier New" w:hint="default"/>
       </w:rPr>
     </w:lvl>
-    <w:lvl w:ilvl="8" w:tplc="08160005" w:tentative="1">
+    <w:lvl w:ilvl="8" w:tplc="04090005" w:tentative="1">
       <w:start w:val="1"/>
       <w:numFmt w:val="bullet"/>
       <w:lvlText w:val=""/>
       <w:lvlJc w:val="left"/>
       <w:pPr>
-        <w:ind w:left="6480" w:hanging="360"/>
+        <w:ind w:left="6840" w:hanging="360"/>
       </w:pPr>
       <w:rPr>
         <w:rFonts w:ascii="Wingdings" w:hAnsi="Wingdings" w:hint="default"/>
@@ -2784,22 +3128,25 @@
     <w:abstractNumId w:val="7"/>
   </w:num>
   <w:num w:numId="7">
-    <w:abstractNumId w:val="9"/>
+    <w:abstractNumId w:val="10"/>
   </w:num>
   <w:num w:numId="8">
     <w:abstractNumId w:val="5"/>
   </w:num>
   <w:num w:numId="9">
-    <w:abstractNumId w:val="10"/>
+    <w:abstractNumId w:val="11"/>
   </w:num>
   <w:num w:numId="10">
     <w:abstractNumId w:val="6"/>
   </w:num>
   <w:num w:numId="11">
+    <w:abstractNumId w:val="9"/>
+  </w:num>
+  <w:num w:numId="12">
     <w:abstractNumId w:val="8"/>
   </w:num>
-  <w:num w:numId="12">
-    <w:abstractNumId w:val="11"/>
+  <w:num w:numId="13">
+    <w:abstractNumId w:val="12"/>
   </w:num>
 </w:numbering>
 </file>
@@ -3179,11 +3526,11 @@
       <w:szCs w:val="24"/>
     </w:rPr>
   </w:style>
-  <w:style w:type="paragraph" w:styleId="Heading1">
+  <w:style w:type="paragraph" w:styleId="Ttulo1">
     <w:name w:val="heading 1"/>
     <w:basedOn w:val="Normal"/>
     <w:next w:val="Normal"/>
-    <w:link w:val="Heading1Char"/>
+    <w:link w:val="Ttulo1Carter"/>
     <w:qFormat/>
     <w:rsid w:val="00F053A3"/>
     <w:pPr>
@@ -3201,11 +3548,11 @@
       <w:szCs w:val="32"/>
     </w:rPr>
   </w:style>
-  <w:style w:type="paragraph" w:styleId="Heading2">
+  <w:style w:type="paragraph" w:styleId="Ttulo2">
     <w:name w:val="heading 2"/>
     <w:basedOn w:val="Normal"/>
     <w:next w:val="Normal"/>
-    <w:link w:val="Heading2Char"/>
+    <w:link w:val="Ttulo2Carter"/>
     <w:qFormat/>
     <w:rsid w:val="00F053A3"/>
     <w:pPr>
@@ -3223,13 +3570,13 @@
       <w:szCs w:val="26"/>
     </w:rPr>
   </w:style>
-  <w:style w:type="character" w:default="1" w:styleId="DefaultParagraphFont">
+  <w:style w:type="character" w:default="1" w:styleId="Tipodeletrapredefinidodopargrafo">
     <w:name w:val="Default Paragraph Font"/>
     <w:uiPriority w:val="1"/>
     <w:semiHidden/>
     <w:unhideWhenUsed/>
   </w:style>
-  <w:style w:type="table" w:default="1" w:styleId="TableNormal">
+  <w:style w:type="table" w:default="1" w:styleId="Tabelanormal">
     <w:name w:val="Normal Table"/>
     <w:uiPriority w:val="99"/>
     <w:semiHidden/>
@@ -3244,15 +3591,15 @@
       </w:tblCellMar>
     </w:tblPr>
   </w:style>
-  <w:style w:type="numbering" w:default="1" w:styleId="NoList">
+  <w:style w:type="numbering" w:default="1" w:styleId="Semlista">
     <w:name w:val="No List"/>
     <w:uiPriority w:val="99"/>
     <w:semiHidden/>
     <w:unhideWhenUsed/>
   </w:style>
-  <w:style w:type="character" w:customStyle="1" w:styleId="Heading2Char">
-    <w:name w:val="Heading 2 Char"/>
-    <w:link w:val="Heading2"/>
+  <w:style w:type="character" w:customStyle="1" w:styleId="Ttulo2Carter">
+    <w:name w:val="Título 2 Caráter"/>
+    <w:link w:val="Ttulo2"/>
     <w:rsid w:val="00F053A3"/>
     <w:rPr>
       <w:rFonts w:ascii="Calibri" w:eastAsia="Times New Roman" w:hAnsi="Calibri" w:cs="Times New Roman"/>
@@ -3263,9 +3610,9 @@
       <w:szCs w:val="26"/>
     </w:rPr>
   </w:style>
-  <w:style w:type="character" w:customStyle="1" w:styleId="Heading1Char">
-    <w:name w:val="Heading 1 Char"/>
-    <w:link w:val="Heading1"/>
+  <w:style w:type="character" w:customStyle="1" w:styleId="Ttulo1Carter">
+    <w:name w:val="Título 1 Caráter"/>
+    <w:link w:val="Ttulo1"/>
     <w:rsid w:val="00F053A3"/>
     <w:rPr>
       <w:rFonts w:ascii="Calibri" w:eastAsia="Times New Roman" w:hAnsi="Calibri" w:cs="Times New Roman"/>
@@ -3276,10 +3623,10 @@
       <w:szCs w:val="32"/>
     </w:rPr>
   </w:style>
-  <w:style w:type="paragraph" w:styleId="BalloonText">
+  <w:style w:type="paragraph" w:styleId="Textodebalo">
     <w:name w:val="Balloon Text"/>
     <w:basedOn w:val="Normal"/>
-    <w:link w:val="BalloonTextChar"/>
+    <w:link w:val="TextodebaloCarter"/>
     <w:rsid w:val="00BA2C6B"/>
     <w:pPr>
       <w:spacing w:after="0"/>
@@ -3290,9 +3637,9 @@
       <w:szCs w:val="18"/>
     </w:rPr>
   </w:style>
-  <w:style w:type="character" w:customStyle="1" w:styleId="BalloonTextChar">
-    <w:name w:val="Balloon Text Char"/>
-    <w:link w:val="BalloonText"/>
+  <w:style w:type="character" w:customStyle="1" w:styleId="TextodebaloCarter">
+    <w:name w:val="Texto de balão Caráter"/>
+    <w:link w:val="Textodebalo"/>
     <w:rsid w:val="00BA2C6B"/>
     <w:rPr>
       <w:rFonts w:ascii="Lucida Grande" w:hAnsi="Lucida Grande"/>
@@ -3300,9 +3647,9 @@
       <w:szCs w:val="18"/>
     </w:rPr>
   </w:style>
-  <w:style w:type="character" w:styleId="Hyperlink">
+  <w:style w:type="character" w:styleId="Hiperligao">
     <w:name w:val="Hyperlink"/>
-    <w:basedOn w:val="DefaultParagraphFont"/>
+    <w:basedOn w:val="Tipodeletrapredefinidodopargrafo"/>
     <w:uiPriority w:val="99"/>
     <w:rsid w:val="00AC633D"/>
     <w:rPr>
@@ -3310,7 +3657,7 @@
       <w:u w:val="single"/>
     </w:rPr>
   </w:style>
-  <w:style w:type="paragraph" w:styleId="ListParagraph">
+  <w:style w:type="paragraph" w:styleId="PargrafodaLista">
     <w:name w:val="List Paragraph"/>
     <w:basedOn w:val="Normal"/>
     <w:rsid w:val="00F32780"/>

</xml_diff>

<commit_message>
Fixed images and added names/numbers.
</commit_message>
<xml_diff>
--- a/docs/Checkpoint III - Report.docx
+++ b/docs/Checkpoint III - Report.docx
@@ -4,7 +4,7 @@
   <w:body>
     <w:p>
       <w:pPr>
-        <w:pStyle w:val="Ttulo1"/>
+        <w:pStyle w:val="Heading1"/>
         <w:jc w:val="center"/>
         <w:rPr>
           <w:rFonts w:ascii="Arial" w:eastAsia="DejaVu Sans Condensed" w:hAnsi="Arial"/>
@@ -27,7 +27,7 @@
     </w:p>
     <w:p>
       <w:pPr>
-        <w:pStyle w:val="Ttulo1"/>
+        <w:pStyle w:val="Heading1"/>
         <w:spacing w:before="0"/>
         <w:jc w:val="center"/>
         <w:rPr>
@@ -348,7 +348,7 @@
     </w:p>
     <w:p>
       <w:pPr>
-        <w:pStyle w:val="PargrafodaLista"/>
+        <w:pStyle w:val="ListParagraph"/>
         <w:widowControl w:val="0"/>
         <w:numPr>
           <w:ilvl w:val="0"/>
@@ -372,7 +372,7 @@
     </w:p>
     <w:p>
       <w:pPr>
-        <w:pStyle w:val="PargrafodaLista"/>
+        <w:pStyle w:val="ListParagraph"/>
         <w:widowControl w:val="0"/>
         <w:numPr>
           <w:ilvl w:val="0"/>
@@ -713,8 +713,6 @@
         </w:rPr>
         <w:t>,</w:t>
       </w:r>
-      <w:bookmarkStart w:id="0" w:name="_GoBack"/>
-      <w:bookmarkEnd w:id="0"/>
       <w:r>
         <w:rPr>
           <w:rFonts w:ascii="Calibri" w:eastAsia="DejaVu Sans Condensed" w:hAnsi="Calibri"/>
@@ -800,7 +798,7 @@
     </w:p>
     <w:p>
       <w:pPr>
-        <w:pStyle w:val="PargrafodaLista"/>
+        <w:pStyle w:val="ListParagraph"/>
         <w:keepNext/>
         <w:widowControl w:val="0"/>
         <w:numPr>
@@ -936,7 +934,7 @@
     </w:p>
     <w:p>
       <w:pPr>
-        <w:pStyle w:val="PargrafodaLista"/>
+        <w:pStyle w:val="ListParagraph"/>
         <w:keepNext/>
         <w:widowControl w:val="0"/>
         <w:numPr>
@@ -971,7 +969,7 @@
     </w:p>
     <w:p>
       <w:pPr>
-        <w:pStyle w:val="PargrafodaLista"/>
+        <w:pStyle w:val="ListParagraph"/>
         <w:numPr>
           <w:ilvl w:val="0"/>
           <w:numId w:val="12"/>
@@ -998,7 +996,7 @@
     </w:p>
     <w:p>
       <w:pPr>
-        <w:pStyle w:val="PargrafodaLista"/>
+        <w:pStyle w:val="ListParagraph"/>
         <w:keepNext/>
         <w:widowControl w:val="0"/>
         <w:numPr>
@@ -1045,16 +1043,13 @@
       </w:pPr>
       <w:r>
         <w:rPr>
-          <w:rFonts w:ascii="Calibri" w:eastAsia="DejaVu Sans Condensed" w:hAnsi="Calibri" w:cs="DejaVu Sans Condensed"/>
-          <w:b/>
-          <w:bCs/>
           <w:noProof/>
         </w:rPr>
         <w:drawing>
-          <wp:inline distT="0" distB="0" distL="0" distR="0" wp14:anchorId="41DB18D0" wp14:editId="1453EC52">
-            <wp:extent cx="3962593" cy="2156460"/>
-            <wp:effectExtent l="0" t="0" r="0" b="0"/>
-            <wp:docPr id="5" name="Imagem 5"/>
+          <wp:inline distT="0" distB="0" distL="0" distR="0" wp14:anchorId="4E2FA826" wp14:editId="1F33B82F">
+            <wp:extent cx="3746311" cy="1992561"/>
+            <wp:effectExtent l="0" t="0" r="6985" b="8255"/>
+            <wp:docPr id="7" name="Picture 7"/>
             <wp:cNvGraphicFramePr>
               <a:graphicFrameLocks xmlns:a="http://schemas.openxmlformats.org/drawingml/2006/main" noChangeAspect="1"/>
             </wp:cNvGraphicFramePr>
@@ -1062,30 +1057,23 @@
               <a:graphicData uri="http://schemas.openxmlformats.org/drawingml/2006/picture">
                 <pic:pic xmlns:pic="http://schemas.openxmlformats.org/drawingml/2006/picture">
                   <pic:nvPicPr>
-                    <pic:cNvPr id="1" name="lanlcVj.jpg"/>
+                    <pic:cNvPr id="1" name=""/>
                     <pic:cNvPicPr/>
                   </pic:nvPicPr>
-                  <pic:blipFill rotWithShape="1">
-                    <a:blip r:embed="rId5"/>
-                    <a:srcRect l="35880" t="48487" r="706" b="4055"/>
-                    <a:stretch/>
+                  <pic:blipFill>
+                    <a:blip r:embed="rId6"/>
+                    <a:stretch>
+                      <a:fillRect/>
+                    </a:stretch>
                   </pic:blipFill>
-                  <pic:spPr bwMode="auto">
+                  <pic:spPr>
                     <a:xfrm>
                       <a:off x="0" y="0"/>
-                      <a:ext cx="3971020" cy="2161046"/>
+                      <a:ext cx="3773205" cy="2006865"/>
                     </a:xfrm>
                     <a:prstGeom prst="rect">
                       <a:avLst/>
                     </a:prstGeom>
-                    <a:ln>
-                      <a:noFill/>
-                    </a:ln>
-                    <a:extLst>
-                      <a:ext uri="{53640926-AAD7-44D8-BBD7-CCE9431645EC}">
-                        <a14:shadowObscured xmlns:a14="http://schemas.microsoft.com/office/drawing/2010/main"/>
-                      </a:ext>
-                    </a:extLst>
                   </pic:spPr>
                 </pic:pic>
               </a:graphicData>
@@ -1093,6 +1081,8 @@
           </wp:inline>
         </w:drawing>
       </w:r>
+      <w:bookmarkStart w:id="0" w:name="_GoBack"/>
+      <w:bookmarkEnd w:id="0"/>
     </w:p>
     <w:p>
       <w:pPr>
@@ -1154,7 +1144,7 @@
                     <pic:cNvPicPr/>
                   </pic:nvPicPr>
                   <pic:blipFill rotWithShape="1">
-                    <a:blip r:embed="rId6"/>
+                    <a:blip r:embed="rId7"/>
                     <a:srcRect l="35506" t="48829" r="1204" b="4226"/>
                     <a:stretch/>
                   </pic:blipFill>
@@ -1226,7 +1216,7 @@
     </w:p>
     <w:p>
       <w:pPr>
-        <w:pStyle w:val="PargrafodaLista"/>
+        <w:pStyle w:val="ListParagraph"/>
         <w:keepNext/>
         <w:widowControl w:val="0"/>
         <w:numPr>
@@ -1391,7 +1381,7 @@
     </w:p>
     <w:p>
       <w:pPr>
-        <w:pStyle w:val="PargrafodaLista"/>
+        <w:pStyle w:val="ListParagraph"/>
         <w:numPr>
           <w:ilvl w:val="0"/>
           <w:numId w:val="13"/>
@@ -1420,7 +1410,7 @@
     </w:p>
     <w:p>
       <w:pPr>
-        <w:pStyle w:val="PargrafodaLista"/>
+        <w:pStyle w:val="ListParagraph"/>
         <w:spacing w:after="0"/>
         <w:ind w:left="1080"/>
         <w:rPr>
@@ -3526,11 +3516,11 @@
       <w:szCs w:val="24"/>
     </w:rPr>
   </w:style>
-  <w:style w:type="paragraph" w:styleId="Ttulo1">
+  <w:style w:type="paragraph" w:styleId="Heading1">
     <w:name w:val="heading 1"/>
     <w:basedOn w:val="Normal"/>
     <w:next w:val="Normal"/>
-    <w:link w:val="Ttulo1Carter"/>
+    <w:link w:val="Heading1Char"/>
     <w:qFormat/>
     <w:rsid w:val="00F053A3"/>
     <w:pPr>
@@ -3548,11 +3538,11 @@
       <w:szCs w:val="32"/>
     </w:rPr>
   </w:style>
-  <w:style w:type="paragraph" w:styleId="Ttulo2">
+  <w:style w:type="paragraph" w:styleId="Heading2">
     <w:name w:val="heading 2"/>
     <w:basedOn w:val="Normal"/>
     <w:next w:val="Normal"/>
-    <w:link w:val="Ttulo2Carter"/>
+    <w:link w:val="Heading2Char"/>
     <w:qFormat/>
     <w:rsid w:val="00F053A3"/>
     <w:pPr>
@@ -3570,13 +3560,13 @@
       <w:szCs w:val="26"/>
     </w:rPr>
   </w:style>
-  <w:style w:type="character" w:default="1" w:styleId="Tipodeletrapredefinidodopargrafo">
+  <w:style w:type="character" w:default="1" w:styleId="DefaultParagraphFont">
     <w:name w:val="Default Paragraph Font"/>
     <w:uiPriority w:val="1"/>
     <w:semiHidden/>
     <w:unhideWhenUsed/>
   </w:style>
-  <w:style w:type="table" w:default="1" w:styleId="Tabelanormal">
+  <w:style w:type="table" w:default="1" w:styleId="TableNormal">
     <w:name w:val="Normal Table"/>
     <w:uiPriority w:val="99"/>
     <w:semiHidden/>
@@ -3591,15 +3581,15 @@
       </w:tblCellMar>
     </w:tblPr>
   </w:style>
-  <w:style w:type="numbering" w:default="1" w:styleId="Semlista">
+  <w:style w:type="numbering" w:default="1" w:styleId="NoList">
     <w:name w:val="No List"/>
     <w:uiPriority w:val="99"/>
     <w:semiHidden/>
     <w:unhideWhenUsed/>
   </w:style>
-  <w:style w:type="character" w:customStyle="1" w:styleId="Ttulo2Carter">
-    <w:name w:val="Título 2 Caráter"/>
-    <w:link w:val="Ttulo2"/>
+  <w:style w:type="character" w:customStyle="1" w:styleId="Heading2Char">
+    <w:name w:val="Heading 2 Char"/>
+    <w:link w:val="Heading2"/>
     <w:rsid w:val="00F053A3"/>
     <w:rPr>
       <w:rFonts w:ascii="Calibri" w:eastAsia="Times New Roman" w:hAnsi="Calibri" w:cs="Times New Roman"/>
@@ -3610,9 +3600,9 @@
       <w:szCs w:val="26"/>
     </w:rPr>
   </w:style>
-  <w:style w:type="character" w:customStyle="1" w:styleId="Ttulo1Carter">
-    <w:name w:val="Título 1 Caráter"/>
-    <w:link w:val="Ttulo1"/>
+  <w:style w:type="character" w:customStyle="1" w:styleId="Heading1Char">
+    <w:name w:val="Heading 1 Char"/>
+    <w:link w:val="Heading1"/>
     <w:rsid w:val="00F053A3"/>
     <w:rPr>
       <w:rFonts w:ascii="Calibri" w:eastAsia="Times New Roman" w:hAnsi="Calibri" w:cs="Times New Roman"/>
@@ -3623,10 +3613,10 @@
       <w:szCs w:val="32"/>
     </w:rPr>
   </w:style>
-  <w:style w:type="paragraph" w:styleId="Textodebalo">
+  <w:style w:type="paragraph" w:styleId="BalloonText">
     <w:name w:val="Balloon Text"/>
     <w:basedOn w:val="Normal"/>
-    <w:link w:val="TextodebaloCarter"/>
+    <w:link w:val="BalloonTextChar"/>
     <w:rsid w:val="00BA2C6B"/>
     <w:pPr>
       <w:spacing w:after="0"/>
@@ -3637,9 +3627,9 @@
       <w:szCs w:val="18"/>
     </w:rPr>
   </w:style>
-  <w:style w:type="character" w:customStyle="1" w:styleId="TextodebaloCarter">
-    <w:name w:val="Texto de balão Caráter"/>
-    <w:link w:val="Textodebalo"/>
+  <w:style w:type="character" w:customStyle="1" w:styleId="BalloonTextChar">
+    <w:name w:val="Balloon Text Char"/>
+    <w:link w:val="BalloonText"/>
     <w:rsid w:val="00BA2C6B"/>
     <w:rPr>
       <w:rFonts w:ascii="Lucida Grande" w:hAnsi="Lucida Grande"/>
@@ -3647,9 +3637,9 @@
       <w:szCs w:val="18"/>
     </w:rPr>
   </w:style>
-  <w:style w:type="character" w:styleId="Hiperligao">
+  <w:style w:type="character" w:styleId="Hyperlink">
     <w:name w:val="Hyperlink"/>
-    <w:basedOn w:val="Tipodeletrapredefinidodopargrafo"/>
+    <w:basedOn w:val="DefaultParagraphFont"/>
     <w:uiPriority w:val="99"/>
     <w:rsid w:val="00AC633D"/>
     <w:rPr>
@@ -3657,7 +3647,7 @@
       <w:u w:val="single"/>
     </w:rPr>
   </w:style>
-  <w:style w:type="paragraph" w:styleId="PargrafodaLista">
+  <w:style w:type="paragraph" w:styleId="ListParagraph">
     <w:name w:val="List Paragraph"/>
     <w:basedOn w:val="Normal"/>
     <w:rsid w:val="00F32780"/>

</xml_diff>